<commit_message>
change the structure on cifar10
</commit_message>
<xml_diff>
--- a/homework/cnn_cifar/基于CNN神经网络的分类务.docx
+++ b/homework/cnn_cifar/基于CNN神经网络的分类务.docx
@@ -3230,15 +3230,29 @@
       </w:tr>
     </w:tbl>
     <w:p>
+      <w:pPr>
+        <w:pStyle w:val="a3"/>
+      </w:pPr>
+      <w:r>
+        <w:rPr>
+          <w:rFonts w:hint="eastAsia"/>
+        </w:rPr>
+        <w:t>损失函数</w:t>
+      </w:r>
+    </w:p>
+    <w:p>
+      <w:pPr>
+        <w:ind w:firstLine="420"/>
+      </w:pPr>
       <w:proofErr w:type="spellStart"/>
       <w:r>
-        <w:rPr>
-          <w:rFonts w:hint="eastAsia"/>
-        </w:rPr>
-        <w:t>T</w:t>
-      </w:r>
-      <w:r>
-        <w:t>ensorboard</w:t>
+        <w:t>S</w:t>
+      </w:r>
+      <w:r>
+        <w:rPr>
+          <w:rFonts w:hint="eastAsia"/>
+        </w:rPr>
+        <w:t>oftmax</w:t>
       </w:r>
       <w:proofErr w:type="spellEnd"/>
       <w:r>
@@ -3248,27 +3262,35 @@
         <w:rPr>
           <w:rFonts w:hint="eastAsia"/>
         </w:rPr>
-        <w:t>输出的结构：</w:t>
-      </w:r>
-    </w:p>
-    <w:p>
-      <w:pPr>
-        <w:rPr>
-          <w:noProof/>
-        </w:rPr>
-      </w:pPr>
-      <w:r>
-        <w:rPr>
-          <w:noProof/>
-        </w:rPr>
-        <w:t>X</w:t>
-      </w:r>
-      <w:r>
-        <w:rPr>
-          <w:rFonts w:hint="eastAsia"/>
-          <w:noProof/>
-        </w:rPr>
-        <w:t>xx</w:t>
+        <w:t>输出的是10类的可能的概率，通过将输入的样本的标签书输入可以定义</w:t>
+      </w:r>
+      <w:proofErr w:type="spellStart"/>
+      <w:r>
+        <w:rPr>
+          <w:rFonts w:hint="eastAsia"/>
+        </w:rPr>
+        <w:t>Softmax</w:t>
+      </w:r>
+      <w:proofErr w:type="spellEnd"/>
+      <w:r>
+        <w:rPr>
+          <w:rFonts w:hint="eastAsia"/>
+        </w:rPr>
+        <w:t>交叉熵，损失函数就是</w:t>
+      </w:r>
+      <w:proofErr w:type="spellStart"/>
+      <w:r>
+        <w:rPr>
+          <w:rFonts w:hint="eastAsia"/>
+        </w:rPr>
+        <w:t>Softmax</w:t>
+      </w:r>
+      <w:proofErr w:type="spellEnd"/>
+      <w:r>
+        <w:rPr>
+          <w:rFonts w:hint="eastAsia"/>
+        </w:rPr>
+        <w:t>交叉熵的损失。</w:t>
       </w:r>
     </w:p>
     <w:p>
@@ -3279,71 +3301,84 @@
         <w:rPr>
           <w:rFonts w:hint="eastAsia"/>
         </w:rPr>
-        <w:t>损失函数</w:t>
-      </w:r>
-    </w:p>
-    <w:p>
-      <w:pPr>
-        <w:ind w:firstLine="420"/>
-      </w:pPr>
+        <w:t>训练过程</w:t>
+      </w:r>
+    </w:p>
+    <w:p>
+      <w:r>
+        <w:tab/>
+      </w:r>
+      <w:r>
+        <w:rPr>
+          <w:rFonts w:hint="eastAsia"/>
+        </w:rPr>
+        <w:t>首先是需要统计真实的图片标签与</w:t>
+      </w:r>
       <w:proofErr w:type="spellStart"/>
       <w:r>
-        <w:t>S</w:t>
-      </w:r>
-      <w:r>
-        <w:rPr>
-          <w:rFonts w:hint="eastAsia"/>
-        </w:rPr>
-        <w:t>oftmax</w:t>
+        <w:rPr>
+          <w:rFonts w:hint="eastAsia"/>
+        </w:rPr>
+        <w:t>Softmax</w:t>
       </w:r>
       <w:proofErr w:type="spellEnd"/>
       <w:r>
+        <w:rPr>
+          <w:rFonts w:hint="eastAsia"/>
+        </w:rPr>
+        <w:t>的输出 logits</w:t>
+      </w:r>
+      <w:r>
         <w:t xml:space="preserve"> </w:t>
       </w:r>
       <w:r>
         <w:rPr>
           <w:rFonts w:hint="eastAsia"/>
         </w:rPr>
-        <w:t>输出的是10类的可能的概率，通过将输入的样本的标签书输入可以定义</w:t>
+        <w:t>的误差</w:t>
+      </w:r>
+      <w:proofErr w:type="gramStart"/>
+      <w:r>
+        <w:rPr>
+          <w:rFonts w:hint="eastAsia"/>
+        </w:rPr>
+        <w:t>值加入</w:t>
+      </w:r>
+      <w:proofErr w:type="gramEnd"/>
+      <w:r>
+        <w:rPr>
+          <w:rFonts w:hint="eastAsia"/>
+        </w:rPr>
+        <w:t>到</w:t>
       </w:r>
       <w:proofErr w:type="spellStart"/>
       <w:r>
         <w:rPr>
           <w:rFonts w:hint="eastAsia"/>
         </w:rPr>
-        <w:t>Softmax</w:t>
+        <w:t>tf</w:t>
       </w:r>
       <w:proofErr w:type="spellEnd"/>
       <w:r>
         <w:rPr>
           <w:rFonts w:hint="eastAsia"/>
         </w:rPr>
-        <w:t>交叉熵，损失函数就是</w:t>
-      </w:r>
-      <w:proofErr w:type="spellStart"/>
-      <w:r>
-        <w:rPr>
-          <w:rFonts w:hint="eastAsia"/>
-        </w:rPr>
-        <w:t>Softmax</w:t>
-      </w:r>
-      <w:proofErr w:type="spellEnd"/>
-      <w:r>
-        <w:rPr>
-          <w:rFonts w:hint="eastAsia"/>
-        </w:rPr>
-        <w:t>交叉熵的损失。</w:t>
-      </w:r>
-    </w:p>
-    <w:p>
-      <w:pPr>
-        <w:pStyle w:val="a3"/>
-      </w:pPr>
-      <w:r>
-        <w:rPr>
-          <w:rFonts w:hint="eastAsia"/>
-        </w:rPr>
-        <w:t>训练过程</w:t>
+        <w:t>可</w:t>
+      </w:r>
+      <w:r>
+        <w:rPr>
+          <w:rFonts w:hint="eastAsia"/>
+        </w:rPr>
+        <w:t>损失集合中。这个集合包括了使用L</w:t>
+      </w:r>
+      <w:r>
+        <w:t>2</w:t>
+      </w:r>
+      <w:r>
+        <w:rPr>
+          <w:rFonts w:hint="eastAsia"/>
+        </w:rPr>
+        <w:t>正则化的各层的卷积核的过滤器防止过拟合的张量。</w:t>
       </w:r>
     </w:p>
     <w:p>
@@ -3354,84 +3389,7 @@
         <w:rPr>
           <w:rFonts w:hint="eastAsia"/>
         </w:rPr>
-        <w:t>首先是需要统计真实的图片标签与</w:t>
-      </w:r>
-      <w:proofErr w:type="spellStart"/>
-      <w:r>
-        <w:rPr>
-          <w:rFonts w:hint="eastAsia"/>
-        </w:rPr>
-        <w:t>Softmax</w:t>
-      </w:r>
-      <w:proofErr w:type="spellEnd"/>
-      <w:r>
-        <w:rPr>
-          <w:rFonts w:hint="eastAsia"/>
-        </w:rPr>
-        <w:t>的输出 logits</w:t>
-      </w:r>
-      <w:r>
-        <w:t xml:space="preserve"> </w:t>
-      </w:r>
-      <w:r>
-        <w:rPr>
-          <w:rFonts w:hint="eastAsia"/>
-        </w:rPr>
-        <w:t>的误差</w:t>
-      </w:r>
-      <w:proofErr w:type="gramStart"/>
-      <w:r>
-        <w:rPr>
-          <w:rFonts w:hint="eastAsia"/>
-        </w:rPr>
-        <w:t>值加入</w:t>
-      </w:r>
-      <w:proofErr w:type="gramEnd"/>
-      <w:r>
-        <w:rPr>
-          <w:rFonts w:hint="eastAsia"/>
-        </w:rPr>
-        <w:t>到</w:t>
-      </w:r>
-      <w:proofErr w:type="spellStart"/>
-      <w:r>
-        <w:rPr>
-          <w:rFonts w:hint="eastAsia"/>
-        </w:rPr>
-        <w:t>tf</w:t>
-      </w:r>
-      <w:proofErr w:type="spellEnd"/>
-      <w:r>
-        <w:rPr>
-          <w:rFonts w:hint="eastAsia"/>
-        </w:rPr>
-        <w:t>可</w:t>
-      </w:r>
-      <w:r>
-        <w:rPr>
-          <w:rFonts w:hint="eastAsia"/>
-        </w:rPr>
-        <w:t>损失集合中。这个集合包括了使用L</w:t>
-      </w:r>
-      <w:r>
-        <w:t>2</w:t>
-      </w:r>
-      <w:r>
-        <w:rPr>
-          <w:rFonts w:hint="eastAsia"/>
-        </w:rPr>
-        <w:t>正则化的各层的卷积核的过滤器防止过拟合的张量。</w:t>
-      </w:r>
-    </w:p>
-    <w:p>
-      <w:r>
-        <w:tab/>
-      </w:r>
-      <w:r>
-        <w:rPr>
-          <w:rFonts w:hint="eastAsia"/>
-        </w:rPr>
-        <w:t>训练的时候使用了集中类型的技术:</w:t>
+        <w:t>训练的时候使用了:</w:t>
       </w:r>
     </w:p>
     <w:p>
@@ -3447,143 +3405,80 @@
         <w:rPr>
           <w:rFonts w:hint="eastAsia"/>
         </w:rPr>
-        <w:t>滑动平均(</w:t>
-      </w:r>
-      <w:r>
-        <w:t>EMA)</w:t>
-      </w:r>
-    </w:p>
-    <w:p>
-      <w:pPr>
-        <w:ind w:firstLine="360"/>
-        <w:rPr>
-          <w:rFonts w:hint="eastAsia"/>
-        </w:rPr>
-      </w:pPr>
-      <w:r>
-        <w:rPr>
-          <w:rFonts w:hint="eastAsia"/>
-        </w:rPr>
-        <w:t>在使用梯度下降算法进行优化的时候，E</w:t>
-      </w:r>
-      <w:r>
-        <w:t>MA</w:t>
-      </w:r>
-      <w:r>
-        <w:rPr>
-          <w:rFonts w:hint="eastAsia"/>
-        </w:rPr>
-        <w:t>为每一个待优化的变量维护一个影子变量。影子变量随着训练过程的进行，影子变量会最终</w:t>
-      </w:r>
-      <w:r>
-        <w:rPr>
-          <w:rFonts w:hint="eastAsia"/>
-        </w:rPr>
-        <w:t>稳定在一个接近真实权重的值的附近。</w:t>
-      </w:r>
-      <w:r>
-        <w:rPr>
-          <w:rFonts w:hint="eastAsia"/>
-        </w:rPr>
-        <w:t>所以</w:t>
-      </w:r>
-      <w:r>
-        <w:rPr>
-          <w:rFonts w:hint="eastAsia"/>
-        </w:rPr>
-        <w:t>，</w:t>
-      </w:r>
+        <w:t>学习率衰减</w:t>
+      </w:r>
+    </w:p>
+    <w:p>
+      <w:pPr>
+        <w:ind w:left="360"/>
+      </w:pPr>
+      <w:r>
+        <w:rPr>
+          <w:rFonts w:hint="eastAsia"/>
+        </w:rPr>
+        <w:t>为了防止在最后的训练中由于过大的学习</w:t>
+      </w:r>
+      <w:proofErr w:type="gramStart"/>
+      <w:r>
+        <w:rPr>
+          <w:rFonts w:hint="eastAsia"/>
+        </w:rPr>
+        <w:t>率导致</w:t>
+      </w:r>
+      <w:proofErr w:type="gramEnd"/>
+      <w:r>
+        <w:rPr>
+          <w:rFonts w:hint="eastAsia"/>
+        </w:rPr>
+        <w:t>损失函数的震荡问题，需要使学习</w:t>
+      </w:r>
+      <w:proofErr w:type="gramStart"/>
+      <w:r>
+        <w:rPr>
+          <w:rFonts w:hint="eastAsia"/>
+        </w:rPr>
+        <w:t>率随</w:t>
+      </w:r>
+      <w:proofErr w:type="gramEnd"/>
+      <w:r>
+        <w:rPr>
+          <w:rFonts w:hint="eastAsia"/>
+        </w:rPr>
+        <w:t>着训练次数的进行衰减。</w:t>
+      </w:r>
+    </w:p>
+    <w:p>
+      <w:pPr>
+        <w:pStyle w:val="a3"/>
+      </w:pPr>
+      <w:r>
+        <w:rPr>
+          <w:rFonts w:hint="eastAsia"/>
+        </w:rPr>
+        <w:t>卷积</w:t>
+      </w:r>
+      <w:r>
+        <w:rPr>
+          <w:rFonts w:hint="eastAsia"/>
+        </w:rPr>
+        <w:t>层</w:t>
+      </w:r>
+      <w:r>
+        <w:rPr>
+          <w:rFonts w:hint="eastAsia"/>
+        </w:rPr>
+        <w:t>可视化</w:t>
+      </w:r>
+    </w:p>
+    <w:p>
+      <w:pPr>
+        <w:ind w:firstLine="420"/>
+      </w:pPr>
       <w:r>
         <w:rPr>
           <w:rFonts w:hint="eastAsia"/>
         </w:rPr>
         <w:lastRenderedPageBreak/>
-        <w:t>在进行预测的时候，使用影子变量的值替代真实变量的值，可以得到更好的结果</w:t>
-      </w:r>
-      <w:r>
-        <w:rPr>
-          <w:rFonts w:hint="eastAsia"/>
-        </w:rPr>
-        <w:t>。</w:t>
-      </w:r>
-    </w:p>
-    <w:p>
-      <w:pPr>
-        <w:pStyle w:val="a5"/>
-        <w:numPr>
-          <w:ilvl w:val="0"/>
-          <w:numId w:val="7"/>
-        </w:numPr>
-        <w:ind w:firstLineChars="0"/>
-        <w:rPr>
-          <w:rFonts w:hint="eastAsia"/>
-        </w:rPr>
-      </w:pPr>
-      <w:r>
-        <w:rPr>
-          <w:rFonts w:hint="eastAsia"/>
-        </w:rPr>
-        <w:t>学习率衰减</w:t>
-      </w:r>
-    </w:p>
-    <w:p>
-      <w:pPr>
-        <w:ind w:left="360"/>
-      </w:pPr>
-      <w:r>
-        <w:rPr>
-          <w:rFonts w:hint="eastAsia"/>
-        </w:rPr>
-        <w:t>为了防止在最后的训练中由于过大的学习</w:t>
-      </w:r>
-      <w:proofErr w:type="gramStart"/>
-      <w:r>
-        <w:rPr>
-          <w:rFonts w:hint="eastAsia"/>
-        </w:rPr>
-        <w:t>率导致</w:t>
-      </w:r>
-      <w:proofErr w:type="gramEnd"/>
-      <w:r>
-        <w:rPr>
-          <w:rFonts w:hint="eastAsia"/>
-        </w:rPr>
-        <w:t>损失函数的震荡问题，需要使学习</w:t>
-      </w:r>
-      <w:proofErr w:type="gramStart"/>
-      <w:r>
-        <w:rPr>
-          <w:rFonts w:hint="eastAsia"/>
-        </w:rPr>
-        <w:t>率随着</w:t>
-      </w:r>
-      <w:proofErr w:type="gramEnd"/>
-      <w:r>
-        <w:rPr>
-          <w:rFonts w:hint="eastAsia"/>
-        </w:rPr>
-        <w:t>训练次数的进行衰减。</w:t>
-      </w:r>
-    </w:p>
-    <w:p>
-      <w:pPr>
-        <w:pStyle w:val="a3"/>
-      </w:pPr>
-      <w:r>
-        <w:rPr>
-          <w:rFonts w:hint="eastAsia"/>
-        </w:rPr>
-        <w:t>卷积核可视化</w:t>
-      </w:r>
-    </w:p>
-    <w:p>
-      <w:pPr>
-        <w:ind w:firstLine="420"/>
-      </w:pPr>
-      <w:r>
-        <w:rPr>
-          <w:rFonts w:hint="eastAsia"/>
-        </w:rPr>
         <w:t>为了更好的显示图像，</w:t>
       </w:r>
       <w:r>
@@ -3611,6 +3506,51 @@
     </w:p>
     <w:p>
       <w:pPr>
+        <w:jc w:val="center"/>
+      </w:pPr>
+      <w:r>
+        <w:rPr>
+          <w:noProof/>
+        </w:rPr>
+        <w:drawing>
+          <wp:inline distT="0" distB="0" distL="0" distR="0" wp14:anchorId="5A9DD08D" wp14:editId="0B06D813">
+            <wp:extent cx="1923898" cy="1956842"/>
+            <wp:effectExtent l="0" t="0" r="635" b="5715"/>
+            <wp:docPr id="8" name="图片 8"/>
+            <wp:cNvGraphicFramePr>
+              <a:graphicFrameLocks xmlns:a="http://schemas.openxmlformats.org/drawingml/2006/main" noChangeAspect="1"/>
+            </wp:cNvGraphicFramePr>
+            <a:graphic xmlns:a="http://schemas.openxmlformats.org/drawingml/2006/main">
+              <a:graphicData uri="http://schemas.openxmlformats.org/drawingml/2006/picture">
+                <pic:pic xmlns:pic="http://schemas.openxmlformats.org/drawingml/2006/picture">
+                  <pic:nvPicPr>
+                    <pic:cNvPr id="1" name=""/>
+                    <pic:cNvPicPr/>
+                  </pic:nvPicPr>
+                  <pic:blipFill>
+                    <a:blip r:embed="rId10"/>
+                    <a:stretch>
+                      <a:fillRect/>
+                    </a:stretch>
+                  </pic:blipFill>
+                  <pic:spPr>
+                    <a:xfrm>
+                      <a:off x="0" y="0"/>
+                      <a:ext cx="1946480" cy="1979810"/>
+                    </a:xfrm>
+                    <a:prstGeom prst="rect">
+                      <a:avLst/>
+                    </a:prstGeom>
+                  </pic:spPr>
+                </pic:pic>
+              </a:graphicData>
+            </a:graphic>
+          </wp:inline>
+        </w:drawing>
+      </w:r>
+    </w:p>
+    <w:p>
+      <w:pPr>
         <w:pStyle w:val="a5"/>
         <w:numPr>
           <w:ilvl w:val="0"/>
@@ -3634,7 +3574,75 @@
         <w:rPr>
           <w:rFonts w:hint="eastAsia"/>
         </w:rPr>
-        <w:t>onv2：</w:t>
+        <w:t>onv2</w:t>
+      </w:r>
+      <w:r>
+        <w:rPr>
+          <w:rFonts w:hint="eastAsia"/>
+        </w:rPr>
+        <w:t>/</w:t>
+      </w:r>
+      <w:proofErr w:type="spellStart"/>
+      <w:r>
+        <w:t>R</w:t>
+      </w:r>
+      <w:r>
+        <w:rPr>
+          <w:rFonts w:hint="eastAsia"/>
+        </w:rPr>
+        <w:t>elu</w:t>
+      </w:r>
+      <w:proofErr w:type="spellEnd"/>
+      <w:r>
+        <w:rPr>
+          <w:rFonts w:hint="eastAsia"/>
+        </w:rPr>
+        <w:t>：</w:t>
+      </w:r>
+    </w:p>
+    <w:p>
+      <w:pPr>
+        <w:jc w:val="center"/>
+      </w:pPr>
+      <w:r>
+        <w:rPr>
+          <w:noProof/>
+        </w:rPr>
+        <w:drawing>
+          <wp:inline distT="0" distB="0" distL="0" distR="0" wp14:anchorId="0493D829" wp14:editId="7DAFDB5A">
+            <wp:extent cx="4740250" cy="4203220"/>
+            <wp:effectExtent l="0" t="0" r="3810" b="6985"/>
+            <wp:docPr id="20" name="图片 20"/>
+            <wp:cNvGraphicFramePr>
+              <a:graphicFrameLocks xmlns:a="http://schemas.openxmlformats.org/drawingml/2006/main" noChangeAspect="1"/>
+            </wp:cNvGraphicFramePr>
+            <a:graphic xmlns:a="http://schemas.openxmlformats.org/drawingml/2006/main">
+              <a:graphicData uri="http://schemas.openxmlformats.org/drawingml/2006/picture">
+                <pic:pic xmlns:pic="http://schemas.openxmlformats.org/drawingml/2006/picture">
+                  <pic:nvPicPr>
+                    <pic:cNvPr id="1" name=""/>
+                    <pic:cNvPicPr/>
+                  </pic:nvPicPr>
+                  <pic:blipFill>
+                    <a:blip r:embed="rId11"/>
+                    <a:stretch>
+                      <a:fillRect/>
+                    </a:stretch>
+                  </pic:blipFill>
+                  <pic:spPr>
+                    <a:xfrm>
+                      <a:off x="0" y="0"/>
+                      <a:ext cx="4747103" cy="4209297"/>
+                    </a:xfrm>
+                    <a:prstGeom prst="rect">
+                      <a:avLst/>
+                    </a:prstGeom>
+                  </pic:spPr>
+                </pic:pic>
+              </a:graphicData>
+            </a:graphic>
+          </wp:inline>
+        </w:drawing>
       </w:r>
     </w:p>
     <w:p>
@@ -3653,7 +3661,70 @@
         <w:rPr>
           <w:rFonts w:hint="eastAsia"/>
         </w:rPr>
+        <w:t>/</w:t>
+      </w:r>
+      <w:proofErr w:type="spellStart"/>
+      <w:r>
+        <w:t>R</w:t>
+      </w:r>
+      <w:r>
+        <w:rPr>
+          <w:rFonts w:hint="eastAsia"/>
+        </w:rPr>
+        <w:t>elu</w:t>
+      </w:r>
+      <w:proofErr w:type="spellEnd"/>
+      <w:r>
+        <w:rPr>
+          <w:rFonts w:hint="eastAsia"/>
+        </w:rPr>
         <w:t>：</w:t>
+      </w:r>
+    </w:p>
+    <w:p>
+      <w:pPr>
+        <w:jc w:val="center"/>
+      </w:pPr>
+      <w:r>
+        <w:rPr>
+          <w:noProof/>
+        </w:rPr>
+        <w:lastRenderedPageBreak/>
+        <w:drawing>
+          <wp:inline distT="0" distB="0" distL="0" distR="0" wp14:anchorId="6F2615C6" wp14:editId="2FE0691A">
+            <wp:extent cx="5236117" cy="3269894"/>
+            <wp:effectExtent l="0" t="0" r="3175" b="6985"/>
+            <wp:docPr id="21" name="图片 21"/>
+            <wp:cNvGraphicFramePr>
+              <a:graphicFrameLocks xmlns:a="http://schemas.openxmlformats.org/drawingml/2006/main" noChangeAspect="1"/>
+            </wp:cNvGraphicFramePr>
+            <a:graphic xmlns:a="http://schemas.openxmlformats.org/drawingml/2006/main">
+              <a:graphicData uri="http://schemas.openxmlformats.org/drawingml/2006/picture">
+                <pic:pic xmlns:pic="http://schemas.openxmlformats.org/drawingml/2006/picture">
+                  <pic:nvPicPr>
+                    <pic:cNvPr id="1" name=""/>
+                    <pic:cNvPicPr/>
+                  </pic:nvPicPr>
+                  <pic:blipFill>
+                    <a:blip r:embed="rId12"/>
+                    <a:stretch>
+                      <a:fillRect/>
+                    </a:stretch>
+                  </pic:blipFill>
+                  <pic:spPr>
+                    <a:xfrm>
+                      <a:off x="0" y="0"/>
+                      <a:ext cx="5251644" cy="3279590"/>
+                    </a:xfrm>
+                    <a:prstGeom prst="rect">
+                      <a:avLst/>
+                    </a:prstGeom>
+                  </pic:spPr>
+                </pic:pic>
+              </a:graphicData>
+            </a:graphic>
+          </wp:inline>
+        </w:drawing>
       </w:r>
     </w:p>
     <w:p>
@@ -3678,7 +3749,75 @@
         <w:rPr>
           <w:rFonts w:hint="eastAsia"/>
         </w:rPr>
+        <w:t>/</w:t>
+      </w:r>
+      <w:proofErr w:type="spellStart"/>
+      <w:r>
+        <w:t>R</w:t>
+      </w:r>
+      <w:r>
+        <w:rPr>
+          <w:rFonts w:hint="eastAsia"/>
+        </w:rPr>
+        <w:t>elu</w:t>
+      </w:r>
+      <w:proofErr w:type="spellEnd"/>
+      <w:r>
+        <w:rPr>
+          <w:rFonts w:hint="eastAsia"/>
+        </w:rPr>
         <w:t>：</w:t>
+      </w:r>
+    </w:p>
+    <w:p>
+      <w:pPr>
+        <w:jc w:val="center"/>
+      </w:pPr>
+      <w:r>
+        <w:rPr>
+          <w:noProof/>
+        </w:rPr>
+        <w:drawing>
+          <wp:inline distT="0" distB="0" distL="0" distR="0" wp14:anchorId="2641A038" wp14:editId="5C8F5023">
+            <wp:extent cx="5274310" cy="3087370"/>
+            <wp:effectExtent l="0" t="0" r="2540" b="0"/>
+            <wp:docPr id="22" name="图片 22"/>
+            <wp:cNvGraphicFramePr>
+              <a:graphicFrameLocks xmlns:a="http://schemas.openxmlformats.org/drawingml/2006/main" noChangeAspect="1"/>
+            </wp:cNvGraphicFramePr>
+            <a:graphic xmlns:a="http://schemas.openxmlformats.org/drawingml/2006/main">
+              <a:graphicData uri="http://schemas.openxmlformats.org/drawingml/2006/picture">
+                <pic:pic xmlns:pic="http://schemas.openxmlformats.org/drawingml/2006/picture">
+                  <pic:nvPicPr>
+                    <pic:cNvPr id="1" name=""/>
+                    <pic:cNvPicPr/>
+                  </pic:nvPicPr>
+                  <pic:blipFill>
+                    <a:blip r:embed="rId13"/>
+                    <a:stretch>
+                      <a:fillRect/>
+                    </a:stretch>
+                  </pic:blipFill>
+                  <pic:spPr>
+                    <a:xfrm>
+                      <a:off x="0" y="0"/>
+                      <a:ext cx="5274310" cy="3087370"/>
+                    </a:xfrm>
+                    <a:prstGeom prst="rect">
+                      <a:avLst/>
+                    </a:prstGeom>
+                  </pic:spPr>
+                </pic:pic>
+              </a:graphicData>
+            </a:graphic>
+          </wp:inline>
+        </w:drawing>
+      </w:r>
+      <w:r>
+        <w:rPr>
+          <w:noProof/>
+        </w:rPr>
+        <w:t xml:space="preserve"> </w:t>
       </w:r>
     </w:p>
     <w:p>
@@ -3703,7 +3842,70 @@
         <w:rPr>
           <w:rFonts w:hint="eastAsia"/>
         </w:rPr>
+        <w:t>/</w:t>
+      </w:r>
+      <w:proofErr w:type="spellStart"/>
+      <w:r>
+        <w:t>R</w:t>
+      </w:r>
+      <w:r>
+        <w:rPr>
+          <w:rFonts w:hint="eastAsia"/>
+        </w:rPr>
+        <w:t>elu</w:t>
+      </w:r>
+      <w:proofErr w:type="spellEnd"/>
+      <w:r>
+        <w:rPr>
+          <w:rFonts w:hint="eastAsia"/>
+        </w:rPr>
         <w:t>：</w:t>
+      </w:r>
+    </w:p>
+    <w:p>
+      <w:pPr>
+        <w:jc w:val="center"/>
+      </w:pPr>
+      <w:r>
+        <w:rPr>
+          <w:noProof/>
+        </w:rPr>
+        <w:lastRenderedPageBreak/>
+        <w:drawing>
+          <wp:inline distT="0" distB="0" distL="0" distR="0" wp14:anchorId="3082D672" wp14:editId="1EDCC152">
+            <wp:extent cx="5157408" cy="3023287"/>
+            <wp:effectExtent l="0" t="0" r="5715" b="5715"/>
+            <wp:docPr id="23" name="图片 23"/>
+            <wp:cNvGraphicFramePr>
+              <a:graphicFrameLocks xmlns:a="http://schemas.openxmlformats.org/drawingml/2006/main" noChangeAspect="1"/>
+            </wp:cNvGraphicFramePr>
+            <a:graphic xmlns:a="http://schemas.openxmlformats.org/drawingml/2006/main">
+              <a:graphicData uri="http://schemas.openxmlformats.org/drawingml/2006/picture">
+                <pic:pic xmlns:pic="http://schemas.openxmlformats.org/drawingml/2006/picture">
+                  <pic:nvPicPr>
+                    <pic:cNvPr id="1" name=""/>
+                    <pic:cNvPicPr/>
+                  </pic:nvPicPr>
+                  <pic:blipFill>
+                    <a:blip r:embed="rId14"/>
+                    <a:stretch>
+                      <a:fillRect/>
+                    </a:stretch>
+                  </pic:blipFill>
+                  <pic:spPr>
+                    <a:xfrm>
+                      <a:off x="0" y="0"/>
+                      <a:ext cx="5185020" cy="3039473"/>
+                    </a:xfrm>
+                    <a:prstGeom prst="rect">
+                      <a:avLst/>
+                    </a:prstGeom>
+                  </pic:spPr>
+                </pic:pic>
+              </a:graphicData>
+            </a:graphic>
+          </wp:inline>
+        </w:drawing>
       </w:r>
     </w:p>
     <w:p>
@@ -3728,7 +3930,75 @@
         <w:rPr>
           <w:rFonts w:hint="eastAsia"/>
         </w:rPr>
-        <w:t>onv4：</w:t>
+        <w:t>onv4</w:t>
+      </w:r>
+      <w:r>
+        <w:rPr>
+          <w:rFonts w:hint="eastAsia"/>
+        </w:rPr>
+        <w:t>/</w:t>
+      </w:r>
+      <w:proofErr w:type="spellStart"/>
+      <w:r>
+        <w:t>R</w:t>
+      </w:r>
+      <w:r>
+        <w:rPr>
+          <w:rFonts w:hint="eastAsia"/>
+        </w:rPr>
+        <w:t>elu</w:t>
+      </w:r>
+      <w:proofErr w:type="spellEnd"/>
+      <w:r>
+        <w:rPr>
+          <w:rFonts w:hint="eastAsia"/>
+        </w:rPr>
+        <w:t>：</w:t>
+      </w:r>
+    </w:p>
+    <w:p>
+      <w:pPr>
+        <w:jc w:val="center"/>
+      </w:pPr>
+      <w:r>
+        <w:rPr>
+          <w:noProof/>
+        </w:rPr>
+        <w:drawing>
+          <wp:inline distT="0" distB="0" distL="0" distR="0" wp14:anchorId="697FB612" wp14:editId="5A9562F6">
+            <wp:extent cx="5274310" cy="3096895"/>
+            <wp:effectExtent l="0" t="0" r="2540" b="8255"/>
+            <wp:docPr id="24" name="图片 24"/>
+            <wp:cNvGraphicFramePr>
+              <a:graphicFrameLocks xmlns:a="http://schemas.openxmlformats.org/drawingml/2006/main" noChangeAspect="1"/>
+            </wp:cNvGraphicFramePr>
+            <a:graphic xmlns:a="http://schemas.openxmlformats.org/drawingml/2006/main">
+              <a:graphicData uri="http://schemas.openxmlformats.org/drawingml/2006/picture">
+                <pic:pic xmlns:pic="http://schemas.openxmlformats.org/drawingml/2006/picture">
+                  <pic:nvPicPr>
+                    <pic:cNvPr id="1" name=""/>
+                    <pic:cNvPicPr/>
+                  </pic:nvPicPr>
+                  <pic:blipFill>
+                    <a:blip r:embed="rId15"/>
+                    <a:stretch>
+                      <a:fillRect/>
+                    </a:stretch>
+                  </pic:blipFill>
+                  <pic:spPr>
+                    <a:xfrm>
+                      <a:off x="0" y="0"/>
+                      <a:ext cx="5274310" cy="3096895"/>
+                    </a:xfrm>
+                    <a:prstGeom prst="rect">
+                      <a:avLst/>
+                    </a:prstGeom>
+                  </pic:spPr>
+                </pic:pic>
+              </a:graphicData>
+            </a:graphic>
+          </wp:inline>
+        </w:drawing>
       </w:r>
     </w:p>
     <w:p>
@@ -3739,15 +4009,225 @@
         <w:rPr>
           <w:rFonts w:hint="eastAsia"/>
         </w:rPr>
+        <w:t>卷积核可视化</w:t>
+      </w:r>
+    </w:p>
+    <w:p>
+      <w:pPr>
+        <w:pStyle w:val="a5"/>
+        <w:numPr>
+          <w:ilvl w:val="0"/>
+          <w:numId w:val="10"/>
+        </w:numPr>
+        <w:ind w:firstLineChars="0"/>
+      </w:pPr>
+      <w:r>
+        <w:t>B</w:t>
+      </w:r>
+      <w:r>
+        <w:rPr>
+          <w:rFonts w:hint="eastAsia"/>
+        </w:rPr>
+        <w:t>lock1/</w:t>
+      </w:r>
+      <w:r>
+        <w:t>C</w:t>
+      </w:r>
+      <w:r>
+        <w:rPr>
+          <w:rFonts w:hint="eastAsia"/>
+        </w:rPr>
+        <w:t>onv</w:t>
+      </w:r>
+      <w:r>
+        <w:t>1/weights</w:t>
+      </w:r>
+      <w:bookmarkStart w:id="0" w:name="_GoBack"/>
+      <w:bookmarkEnd w:id="0"/>
+    </w:p>
+    <w:p>
+      <w:pPr>
+        <w:pStyle w:val="a5"/>
+        <w:numPr>
+          <w:ilvl w:val="0"/>
+          <w:numId w:val="10"/>
+        </w:numPr>
+        <w:ind w:firstLineChars="0"/>
+      </w:pPr>
+      <w:r>
+        <w:rPr>
+          <w:rFonts w:hint="eastAsia"/>
+        </w:rPr>
+        <w:t>B</w:t>
+      </w:r>
+      <w:r>
+        <w:t>lock2/Conv2/weights</w:t>
+      </w:r>
+    </w:p>
+    <w:p>
+      <w:pPr>
+        <w:pStyle w:val="a5"/>
+        <w:numPr>
+          <w:ilvl w:val="0"/>
+          <w:numId w:val="10"/>
+        </w:numPr>
+        <w:ind w:firstLineChars="0"/>
+      </w:pPr>
+      <w:r>
+        <w:rPr>
+          <w:rFonts w:hint="eastAsia"/>
+        </w:rPr>
+        <w:t>B</w:t>
+      </w:r>
+      <w:r>
+        <w:t>lock3/Conv4/weights</w:t>
+      </w:r>
+    </w:p>
+    <w:p>
+      <w:pPr>
+        <w:pStyle w:val="a5"/>
+        <w:numPr>
+          <w:ilvl w:val="0"/>
+          <w:numId w:val="10"/>
+        </w:numPr>
+        <w:ind w:firstLineChars="0"/>
+      </w:pPr>
+      <w:r>
+        <w:rPr>
+          <w:rFonts w:hint="eastAsia"/>
+        </w:rPr>
+        <w:t>B</w:t>
+      </w:r>
+      <w:r>
+        <w:t>lock4/C</w:t>
+      </w:r>
+      <w:r>
+        <w:rPr>
+          <w:rFonts w:hint="eastAsia"/>
+        </w:rPr>
+        <w:t>onv</w:t>
+      </w:r>
+      <w:r>
+        <w:t>4/weights</w:t>
+      </w:r>
+    </w:p>
+    <w:p>
+      <w:pPr>
+        <w:pStyle w:val="a5"/>
+        <w:numPr>
+          <w:ilvl w:val="0"/>
+          <w:numId w:val="10"/>
+        </w:numPr>
+        <w:ind w:firstLineChars="0"/>
+        <w:rPr>
+          <w:rFonts w:hint="eastAsia"/>
+        </w:rPr>
+      </w:pPr>
+      <w:r>
+        <w:rPr>
+          <w:rFonts w:hint="eastAsia"/>
+        </w:rPr>
+        <w:t>B</w:t>
+      </w:r>
+      <w:r>
+        <w:t>lock5/Conv4/weights</w:t>
+      </w:r>
+    </w:p>
+    <w:p>
+      <w:pPr>
+        <w:pStyle w:val="a3"/>
+      </w:pPr>
+      <w:r>
+        <w:rPr>
+          <w:rFonts w:hint="eastAsia"/>
+        </w:rPr>
         <w:t>测试集准确率</w:t>
       </w:r>
     </w:p>
     <w:p>
+      <w:r>
+        <w:rPr>
+          <w:rFonts w:hint="eastAsia"/>
+        </w:rPr>
+        <w:lastRenderedPageBreak/>
+        <w:t>测试采用的是</w:t>
+      </w:r>
+      <w:r>
+        <w:t>128</w:t>
+      </w:r>
+      <w:r>
+        <w:rPr>
+          <w:rFonts w:hint="eastAsia"/>
+        </w:rPr>
+        <w:t>样本/batch</w:t>
+      </w:r>
+      <w:r>
+        <w:t xml:space="preserve"> </w:t>
+      </w:r>
+      <w:r>
+        <w:rPr>
+          <w:rFonts w:hint="eastAsia"/>
+        </w:rPr>
+        <w:t>的图像数据。检查点的全局步数为</w:t>
+      </w:r>
+      <w:r>
+        <w:t>38999</w:t>
+      </w:r>
+      <w:r>
+        <w:rPr>
+          <w:rFonts w:hint="eastAsia"/>
+        </w:rPr>
+        <w:t>。测试集的准确率信息：</w:t>
+      </w:r>
+    </w:p>
+    <w:p>
+      <w:pPr>
+        <w:jc w:val="center"/>
+      </w:pPr>
+      <w:r>
+        <w:rPr>
+          <w:noProof/>
+        </w:rPr>
+        <w:drawing>
+          <wp:inline distT="0" distB="0" distL="0" distR="0" wp14:anchorId="55E8FF27" wp14:editId="7CBD9939">
+            <wp:extent cx="2852928" cy="2011511"/>
+            <wp:effectExtent l="0" t="0" r="5080" b="8255"/>
+            <wp:docPr id="7" name="图片 7"/>
+            <wp:cNvGraphicFramePr>
+              <a:graphicFrameLocks xmlns:a="http://schemas.openxmlformats.org/drawingml/2006/main" noChangeAspect="1"/>
+            </wp:cNvGraphicFramePr>
+            <a:graphic xmlns:a="http://schemas.openxmlformats.org/drawingml/2006/main">
+              <a:graphicData uri="http://schemas.openxmlformats.org/drawingml/2006/picture">
+                <pic:pic xmlns:pic="http://schemas.openxmlformats.org/drawingml/2006/picture">
+                  <pic:nvPicPr>
+                    <pic:cNvPr id="1" name=""/>
+                    <pic:cNvPicPr/>
+                  </pic:nvPicPr>
+                  <pic:blipFill>
+                    <a:blip r:embed="rId16"/>
+                    <a:stretch>
+                      <a:fillRect/>
+                    </a:stretch>
+                  </pic:blipFill>
+                  <pic:spPr>
+                    <a:xfrm>
+                      <a:off x="0" y="0"/>
+                      <a:ext cx="2878190" cy="2029322"/>
+                    </a:xfrm>
+                    <a:prstGeom prst="rect">
+                      <a:avLst/>
+                    </a:prstGeom>
+                  </pic:spPr>
+                </pic:pic>
+              </a:graphicData>
+            </a:graphic>
+          </wp:inline>
+        </w:drawing>
+      </w:r>
+    </w:p>
+    <w:p>
       <w:pPr>
         <w:pStyle w:val="a3"/>
-        <w:rPr>
-          <w:rFonts w:hint="eastAsia"/>
-        </w:rPr>
       </w:pPr>
       <w:r>
         <w:rPr>
@@ -3758,13 +4238,18 @@
     </w:p>
     <w:p>
       <w:pPr>
-        <w:pStyle w:val="a3"/>
-      </w:pPr>
-      <w:r>
-        <w:rPr>
-          <w:rFonts w:hint="eastAsia"/>
-        </w:rPr>
-        <w:t>整体结构</w:t>
+        <w:pStyle w:val="a5"/>
+        <w:numPr>
+          <w:ilvl w:val="0"/>
+          <w:numId w:val="9"/>
+        </w:numPr>
+        <w:ind w:firstLineChars="0"/>
+      </w:pPr>
+      <w:r>
+        <w:rPr>
+          <w:rFonts w:hint="eastAsia"/>
+        </w:rPr>
+        <w:t>学习率变化</w:t>
       </w:r>
     </w:p>
     <w:p>
@@ -3775,12 +4260,11 @@
         <w:rPr>
           <w:noProof/>
         </w:rPr>
-        <w:lastRenderedPageBreak/>
         <w:drawing>
-          <wp:inline distT="0" distB="0" distL="0" distR="0">
-            <wp:extent cx="5157216" cy="8185979"/>
-            <wp:effectExtent l="0" t="0" r="5715" b="5715"/>
-            <wp:docPr id="4" name="图片 4"/>
+          <wp:inline distT="0" distB="0" distL="0" distR="0" wp14:anchorId="2C769A02" wp14:editId="5CFEF726">
+            <wp:extent cx="2589581" cy="1909011"/>
+            <wp:effectExtent l="0" t="0" r="1270" b="0"/>
+            <wp:docPr id="3" name="图片 3"/>
             <wp:cNvGraphicFramePr>
               <a:graphicFrameLocks xmlns:a="http://schemas.openxmlformats.org/drawingml/2006/main" noChangeAspect="1"/>
             </wp:cNvGraphicFramePr>
@@ -3794,7 +4278,7 @@
                     </pic:cNvPicPr>
                   </pic:nvPicPr>
                   <pic:blipFill>
-                    <a:blip r:embed="rId10" cstate="print">
+                    <a:blip r:embed="rId17">
                       <a:extLst>
                         <a:ext uri="{28A0092B-C50C-407E-A947-70E740481C1C}">
                           <a14:useLocalDpi xmlns:a14="http://schemas.microsoft.com/office/drawing/2010/main" val="0"/>
@@ -3809,7 +4293,7 @@
                   <pic:spPr bwMode="auto">
                     <a:xfrm>
                       <a:off x="0" y="0"/>
-                      <a:ext cx="5158664" cy="8188278"/>
+                      <a:ext cx="2621344" cy="1932426"/>
                     </a:xfrm>
                     <a:prstGeom prst="rect">
                       <a:avLst/>
@@ -3828,10 +4312,308 @@
     </w:p>
     <w:p>
       <w:pPr>
+        <w:pStyle w:val="a5"/>
+        <w:numPr>
+          <w:ilvl w:val="0"/>
+          <w:numId w:val="9"/>
+        </w:numPr>
+        <w:ind w:firstLineChars="0"/>
+      </w:pPr>
+      <w:r>
+        <w:rPr>
+          <w:rFonts w:hint="eastAsia"/>
+        </w:rPr>
+        <w:t>模型在训练集的准确率</w:t>
+      </w:r>
+    </w:p>
+    <w:p>
+      <w:pPr>
+        <w:jc w:val="center"/>
+      </w:pPr>
+      <w:r>
+        <w:rPr>
+          <w:noProof/>
+        </w:rPr>
+        <w:drawing>
+          <wp:inline distT="0" distB="0" distL="0" distR="0" wp14:anchorId="3C5C5508" wp14:editId="3D36E0C8">
+            <wp:extent cx="2209190" cy="1468430"/>
+            <wp:effectExtent l="0" t="0" r="635" b="0"/>
+            <wp:docPr id="5" name="图片 5"/>
+            <wp:cNvGraphicFramePr>
+              <a:graphicFrameLocks xmlns:a="http://schemas.openxmlformats.org/drawingml/2006/main" noChangeAspect="1"/>
+            </wp:cNvGraphicFramePr>
+            <a:graphic xmlns:a="http://schemas.openxmlformats.org/drawingml/2006/main">
+              <a:graphicData uri="http://schemas.openxmlformats.org/drawingml/2006/picture">
+                <pic:pic xmlns:pic="http://schemas.openxmlformats.org/drawingml/2006/picture">
+                  <pic:nvPicPr>
+                    <pic:cNvPr id="0" name="Picture 3"/>
+                    <pic:cNvPicPr>
+                      <a:picLocks noChangeAspect="1" noChangeArrowheads="1"/>
+                    </pic:cNvPicPr>
+                  </pic:nvPicPr>
+                  <pic:blipFill>
+                    <a:blip r:embed="rId18">
+                      <a:extLst>
+                        <a:ext uri="{28A0092B-C50C-407E-A947-70E740481C1C}">
+                          <a14:useLocalDpi xmlns:a14="http://schemas.microsoft.com/office/drawing/2010/main" val="0"/>
+                        </a:ext>
+                      </a:extLst>
+                    </a:blip>
+                    <a:srcRect/>
+                    <a:stretch>
+                      <a:fillRect/>
+                    </a:stretch>
+                  </pic:blipFill>
+                  <pic:spPr bwMode="auto">
+                    <a:xfrm>
+                      <a:off x="0" y="0"/>
+                      <a:ext cx="2245910" cy="1492837"/>
+                    </a:xfrm>
+                    <a:prstGeom prst="rect">
+                      <a:avLst/>
+                    </a:prstGeom>
+                    <a:noFill/>
+                    <a:ln>
+                      <a:noFill/>
+                    </a:ln>
+                  </pic:spPr>
+                </pic:pic>
+              </a:graphicData>
+            </a:graphic>
+          </wp:inline>
+        </w:drawing>
+      </w:r>
+    </w:p>
+    <w:p>
+      <w:pPr>
+        <w:pStyle w:val="a5"/>
+        <w:numPr>
+          <w:ilvl w:val="0"/>
+          <w:numId w:val="9"/>
+        </w:numPr>
+        <w:ind w:firstLineChars="0"/>
+      </w:pPr>
+      <w:r>
+        <w:rPr>
+          <w:rFonts w:hint="eastAsia"/>
+        </w:rPr>
+        <w:t>训练集上的误差</w:t>
+      </w:r>
+    </w:p>
+    <w:p>
+      <w:pPr>
+        <w:jc w:val="center"/>
+      </w:pPr>
+      <w:r>
+        <w:rPr>
+          <w:noProof/>
+        </w:rPr>
+        <w:lastRenderedPageBreak/>
+        <w:drawing>
+          <wp:inline distT="0" distB="0" distL="0" distR="0" wp14:anchorId="7D5A406E" wp14:editId="0A66ABC2">
+            <wp:extent cx="2656076" cy="1741018"/>
+            <wp:effectExtent l="0" t="0" r="0" b="0"/>
+            <wp:docPr id="6" name="图片 6"/>
+            <wp:cNvGraphicFramePr>
+              <a:graphicFrameLocks xmlns:a="http://schemas.openxmlformats.org/drawingml/2006/main" noChangeAspect="1"/>
+            </wp:cNvGraphicFramePr>
+            <a:graphic xmlns:a="http://schemas.openxmlformats.org/drawingml/2006/main">
+              <a:graphicData uri="http://schemas.openxmlformats.org/drawingml/2006/picture">
+                <pic:pic xmlns:pic="http://schemas.openxmlformats.org/drawingml/2006/picture">
+                  <pic:nvPicPr>
+                    <pic:cNvPr id="0" name="Picture 5"/>
+                    <pic:cNvPicPr>
+                      <a:picLocks noChangeAspect="1" noChangeArrowheads="1"/>
+                    </pic:cNvPicPr>
+                  </pic:nvPicPr>
+                  <pic:blipFill>
+                    <a:blip r:embed="rId19">
+                      <a:extLst>
+                        <a:ext uri="{28A0092B-C50C-407E-A947-70E740481C1C}">
+                          <a14:useLocalDpi xmlns:a14="http://schemas.microsoft.com/office/drawing/2010/main" val="0"/>
+                        </a:ext>
+                      </a:extLst>
+                    </a:blip>
+                    <a:srcRect/>
+                    <a:stretch>
+                      <a:fillRect/>
+                    </a:stretch>
+                  </pic:blipFill>
+                  <pic:spPr bwMode="auto">
+                    <a:xfrm>
+                      <a:off x="0" y="0"/>
+                      <a:ext cx="2686187" cy="1760755"/>
+                    </a:xfrm>
+                    <a:prstGeom prst="rect">
+                      <a:avLst/>
+                    </a:prstGeom>
+                    <a:noFill/>
+                    <a:ln>
+                      <a:noFill/>
+                    </a:ln>
+                  </pic:spPr>
+                </pic:pic>
+              </a:graphicData>
+            </a:graphic>
+          </wp:inline>
+        </w:drawing>
+      </w:r>
+    </w:p>
+    <w:p>
+      <w:pPr>
+        <w:pStyle w:val="a3"/>
+      </w:pPr>
+      <w:r>
+        <w:rPr>
+          <w:rFonts w:hint="eastAsia"/>
+        </w:rPr>
+        <w:t>整体结构</w:t>
+      </w:r>
+    </w:p>
+    <w:p>
+      <w:r>
+        <w:rPr>
+          <w:noProof/>
+        </w:rPr>
+        <w:drawing>
+          <wp:inline distT="0" distB="0" distL="0" distR="0" wp14:anchorId="1C59158E" wp14:editId="209CAC40">
+            <wp:extent cx="5274310" cy="2882900"/>
+            <wp:effectExtent l="0" t="0" r="2540" b="0"/>
+            <wp:docPr id="11" name="图片 11"/>
+            <wp:cNvGraphicFramePr>
+              <a:graphicFrameLocks xmlns:a="http://schemas.openxmlformats.org/drawingml/2006/main" noChangeAspect="1"/>
+            </wp:cNvGraphicFramePr>
+            <a:graphic xmlns:a="http://schemas.openxmlformats.org/drawingml/2006/main">
+              <a:graphicData uri="http://schemas.openxmlformats.org/drawingml/2006/picture">
+                <pic:pic xmlns:pic="http://schemas.openxmlformats.org/drawingml/2006/picture">
+                  <pic:nvPicPr>
+                    <pic:cNvPr id="1" name=""/>
+                    <pic:cNvPicPr/>
+                  </pic:nvPicPr>
+                  <pic:blipFill>
+                    <a:blip r:embed="rId20"/>
+                    <a:stretch>
+                      <a:fillRect/>
+                    </a:stretch>
+                  </pic:blipFill>
+                  <pic:spPr>
+                    <a:xfrm>
+                      <a:off x="0" y="0"/>
+                      <a:ext cx="5274310" cy="2882900"/>
+                    </a:xfrm>
+                    <a:prstGeom prst="rect">
+                      <a:avLst/>
+                    </a:prstGeom>
+                  </pic:spPr>
+                </pic:pic>
+              </a:graphicData>
+            </a:graphic>
+          </wp:inline>
+        </w:drawing>
+      </w:r>
+    </w:p>
+    <w:p>
+      <w:pPr>
+        <w:jc w:val="center"/>
+      </w:pPr>
+    </w:p>
+    <w:p>
+      <w:pPr>
+        <w:jc w:val="center"/>
+      </w:pPr>
+      <w:r>
+        <w:rPr>
+          <w:noProof/>
+        </w:rPr>
+        <w:lastRenderedPageBreak/>
+        <w:drawing>
+          <wp:inline distT="0" distB="0" distL="0" distR="0" wp14:anchorId="4198827B" wp14:editId="2076C1EF">
+            <wp:extent cx="4974425" cy="5149901"/>
+            <wp:effectExtent l="0" t="0" r="0" b="0"/>
+            <wp:docPr id="10" name="图片 10"/>
+            <wp:cNvGraphicFramePr>
+              <a:graphicFrameLocks xmlns:a="http://schemas.openxmlformats.org/drawingml/2006/main" noChangeAspect="1"/>
+            </wp:cNvGraphicFramePr>
+            <a:graphic xmlns:a="http://schemas.openxmlformats.org/drawingml/2006/main">
+              <a:graphicData uri="http://schemas.openxmlformats.org/drawingml/2006/picture">
+                <pic:pic xmlns:pic="http://schemas.openxmlformats.org/drawingml/2006/picture">
+                  <pic:nvPicPr>
+                    <pic:cNvPr id="1" name=""/>
+                    <pic:cNvPicPr/>
+                  </pic:nvPicPr>
+                  <pic:blipFill>
+                    <a:blip r:embed="rId21"/>
+                    <a:stretch>
+                      <a:fillRect/>
+                    </a:stretch>
+                  </pic:blipFill>
+                  <pic:spPr>
+                    <a:xfrm>
+                      <a:off x="0" y="0"/>
+                      <a:ext cx="4987615" cy="5163557"/>
+                    </a:xfrm>
+                    <a:prstGeom prst="rect">
+                      <a:avLst/>
+                    </a:prstGeom>
+                  </pic:spPr>
+                </pic:pic>
+              </a:graphicData>
+            </a:graphic>
+          </wp:inline>
+        </w:drawing>
+      </w:r>
+    </w:p>
+    <w:p>
+      <w:pPr>
+        <w:jc w:val="center"/>
+      </w:pPr>
+      <w:r>
+        <w:rPr>
+          <w:noProof/>
+        </w:rPr>
+        <w:lastRenderedPageBreak/>
+        <w:drawing>
+          <wp:inline distT="0" distB="0" distL="0" distR="0" wp14:anchorId="4A1CA3AF" wp14:editId="47C0470B">
+            <wp:extent cx="5274310" cy="6512560"/>
+            <wp:effectExtent l="0" t="0" r="2540" b="2540"/>
+            <wp:docPr id="9" name="图片 9"/>
+            <wp:cNvGraphicFramePr>
+              <a:graphicFrameLocks xmlns:a="http://schemas.openxmlformats.org/drawingml/2006/main" noChangeAspect="1"/>
+            </wp:cNvGraphicFramePr>
+            <a:graphic xmlns:a="http://schemas.openxmlformats.org/drawingml/2006/main">
+              <a:graphicData uri="http://schemas.openxmlformats.org/drawingml/2006/picture">
+                <pic:pic xmlns:pic="http://schemas.openxmlformats.org/drawingml/2006/picture">
+                  <pic:nvPicPr>
+                    <pic:cNvPr id="1" name=""/>
+                    <pic:cNvPicPr/>
+                  </pic:nvPicPr>
+                  <pic:blipFill>
+                    <a:blip r:embed="rId22"/>
+                    <a:stretch>
+                      <a:fillRect/>
+                    </a:stretch>
+                  </pic:blipFill>
+                  <pic:spPr>
+                    <a:xfrm>
+                      <a:off x="0" y="0"/>
+                      <a:ext cx="5274310" cy="6512560"/>
+                    </a:xfrm>
+                    <a:prstGeom prst="rect">
+                      <a:avLst/>
+                    </a:prstGeom>
+                  </pic:spPr>
+                </pic:pic>
+              </a:graphicData>
+            </a:graphic>
+          </wp:inline>
+        </w:drawing>
+      </w:r>
+    </w:p>
+    <w:p>
+      <w:pPr>
         <w:pStyle w:val="1"/>
       </w:pPr>
       <w:r>
-        <w:lastRenderedPageBreak/>
         <w:t>R</w:t>
       </w:r>
       <w:r>
@@ -3850,15 +4632,7 @@
         <w:t>残差网络</w:t>
       </w:r>
     </w:p>
-    <w:p>
-      <w:pPr>
-        <w:rPr>
-          <w:rFonts w:hint="eastAsia"/>
-        </w:rPr>
-      </w:pPr>
-      <w:bookmarkStart w:id="0" w:name="_GoBack"/>
-      <w:bookmarkEnd w:id="0"/>
-    </w:p>
+    <w:p/>
     <w:sectPr>
       <w:pgSz w:w="11906" w:h="16838"/>
       <w:pgMar w:top="1440" w:right="1800" w:bottom="1440" w:left="1800" w:header="851" w:footer="992" w:gutter="0"/>
@@ -3999,6 +4773,95 @@
     </w:lvl>
   </w:abstractNum>
   <w:abstractNum w:abstractNumId="1" w15:restartNumberingAfterBreak="0">
+    <w:nsid w:val="13346976"/>
+    <w:multiLevelType w:val="hybridMultilevel"/>
+    <w:tmpl w:val="4BE029E2"/>
+    <w:lvl w:ilvl="0" w:tplc="FEA6C63A">
+      <w:start w:val="1"/>
+      <w:numFmt w:val="decimal"/>
+      <w:lvlText w:val="%1."/>
+      <w:lvlJc w:val="left"/>
+      <w:pPr>
+        <w:ind w:left="360" w:hanging="360"/>
+      </w:pPr>
+      <w:rPr>
+        <w:rFonts w:hint="default"/>
+      </w:rPr>
+    </w:lvl>
+    <w:lvl w:ilvl="1" w:tplc="04090019" w:tentative="1">
+      <w:start w:val="1"/>
+      <w:numFmt w:val="lowerLetter"/>
+      <w:lvlText w:val="%2)"/>
+      <w:lvlJc w:val="left"/>
+      <w:pPr>
+        <w:ind w:left="840" w:hanging="420"/>
+      </w:pPr>
+    </w:lvl>
+    <w:lvl w:ilvl="2" w:tplc="0409001B" w:tentative="1">
+      <w:start w:val="1"/>
+      <w:numFmt w:val="lowerRoman"/>
+      <w:lvlText w:val="%3."/>
+      <w:lvlJc w:val="right"/>
+      <w:pPr>
+        <w:ind w:left="1260" w:hanging="420"/>
+      </w:pPr>
+    </w:lvl>
+    <w:lvl w:ilvl="3" w:tplc="0409000F" w:tentative="1">
+      <w:start w:val="1"/>
+      <w:numFmt w:val="decimal"/>
+      <w:lvlText w:val="%4."/>
+      <w:lvlJc w:val="left"/>
+      <w:pPr>
+        <w:ind w:left="1680" w:hanging="420"/>
+      </w:pPr>
+    </w:lvl>
+    <w:lvl w:ilvl="4" w:tplc="04090019" w:tentative="1">
+      <w:start w:val="1"/>
+      <w:numFmt w:val="lowerLetter"/>
+      <w:lvlText w:val="%5)"/>
+      <w:lvlJc w:val="left"/>
+      <w:pPr>
+        <w:ind w:left="2100" w:hanging="420"/>
+      </w:pPr>
+    </w:lvl>
+    <w:lvl w:ilvl="5" w:tplc="0409001B" w:tentative="1">
+      <w:start w:val="1"/>
+      <w:numFmt w:val="lowerRoman"/>
+      <w:lvlText w:val="%6."/>
+      <w:lvlJc w:val="right"/>
+      <w:pPr>
+        <w:ind w:left="2520" w:hanging="420"/>
+      </w:pPr>
+    </w:lvl>
+    <w:lvl w:ilvl="6" w:tplc="0409000F" w:tentative="1">
+      <w:start w:val="1"/>
+      <w:numFmt w:val="decimal"/>
+      <w:lvlText w:val="%7."/>
+      <w:lvlJc w:val="left"/>
+      <w:pPr>
+        <w:ind w:left="2940" w:hanging="420"/>
+      </w:pPr>
+    </w:lvl>
+    <w:lvl w:ilvl="7" w:tplc="04090019" w:tentative="1">
+      <w:start w:val="1"/>
+      <w:numFmt w:val="lowerLetter"/>
+      <w:lvlText w:val="%8)"/>
+      <w:lvlJc w:val="left"/>
+      <w:pPr>
+        <w:ind w:left="3360" w:hanging="420"/>
+      </w:pPr>
+    </w:lvl>
+    <w:lvl w:ilvl="8" w:tplc="0409001B" w:tentative="1">
+      <w:start w:val="1"/>
+      <w:numFmt w:val="lowerRoman"/>
+      <w:lvlText w:val="%9."/>
+      <w:lvlJc w:val="right"/>
+      <w:pPr>
+        <w:ind w:left="3780" w:hanging="420"/>
+      </w:pPr>
+    </w:lvl>
+  </w:abstractNum>
+  <w:abstractNum w:abstractNumId="2" w15:restartNumberingAfterBreak="0">
     <w:nsid w:val="1F815782"/>
     <w:multiLevelType w:val="hybridMultilevel"/>
     <w:tmpl w:val="A2C0291A"/>
@@ -4087,7 +4950,7 @@
       </w:pPr>
     </w:lvl>
   </w:abstractNum>
-  <w:abstractNum w:abstractNumId="2" w15:restartNumberingAfterBreak="0">
+  <w:abstractNum w:abstractNumId="3" w15:restartNumberingAfterBreak="0">
     <w:nsid w:val="28B30569"/>
     <w:multiLevelType w:val="hybridMultilevel"/>
     <w:tmpl w:val="AD922D70"/>
@@ -4176,7 +5039,96 @@
       </w:pPr>
     </w:lvl>
   </w:abstractNum>
-  <w:abstractNum w:abstractNumId="3" w15:restartNumberingAfterBreak="0">
+  <w:abstractNum w:abstractNumId="4" w15:restartNumberingAfterBreak="0">
+    <w:nsid w:val="2A1642BC"/>
+    <w:multiLevelType w:val="hybridMultilevel"/>
+    <w:tmpl w:val="C27236CC"/>
+    <w:lvl w:ilvl="0" w:tplc="FCEEFA74">
+      <w:start w:val="1"/>
+      <w:numFmt w:val="decimal"/>
+      <w:lvlText w:val="%1."/>
+      <w:lvlJc w:val="left"/>
+      <w:pPr>
+        <w:ind w:left="360" w:hanging="360"/>
+      </w:pPr>
+      <w:rPr>
+        <w:rFonts w:hint="default"/>
+      </w:rPr>
+    </w:lvl>
+    <w:lvl w:ilvl="1" w:tplc="04090019" w:tentative="1">
+      <w:start w:val="1"/>
+      <w:numFmt w:val="lowerLetter"/>
+      <w:lvlText w:val="%2)"/>
+      <w:lvlJc w:val="left"/>
+      <w:pPr>
+        <w:ind w:left="840" w:hanging="420"/>
+      </w:pPr>
+    </w:lvl>
+    <w:lvl w:ilvl="2" w:tplc="0409001B" w:tentative="1">
+      <w:start w:val="1"/>
+      <w:numFmt w:val="lowerRoman"/>
+      <w:lvlText w:val="%3."/>
+      <w:lvlJc w:val="right"/>
+      <w:pPr>
+        <w:ind w:left="1260" w:hanging="420"/>
+      </w:pPr>
+    </w:lvl>
+    <w:lvl w:ilvl="3" w:tplc="0409000F" w:tentative="1">
+      <w:start w:val="1"/>
+      <w:numFmt w:val="decimal"/>
+      <w:lvlText w:val="%4."/>
+      <w:lvlJc w:val="left"/>
+      <w:pPr>
+        <w:ind w:left="1680" w:hanging="420"/>
+      </w:pPr>
+    </w:lvl>
+    <w:lvl w:ilvl="4" w:tplc="04090019" w:tentative="1">
+      <w:start w:val="1"/>
+      <w:numFmt w:val="lowerLetter"/>
+      <w:lvlText w:val="%5)"/>
+      <w:lvlJc w:val="left"/>
+      <w:pPr>
+        <w:ind w:left="2100" w:hanging="420"/>
+      </w:pPr>
+    </w:lvl>
+    <w:lvl w:ilvl="5" w:tplc="0409001B" w:tentative="1">
+      <w:start w:val="1"/>
+      <w:numFmt w:val="lowerRoman"/>
+      <w:lvlText w:val="%6."/>
+      <w:lvlJc w:val="right"/>
+      <w:pPr>
+        <w:ind w:left="2520" w:hanging="420"/>
+      </w:pPr>
+    </w:lvl>
+    <w:lvl w:ilvl="6" w:tplc="0409000F" w:tentative="1">
+      <w:start w:val="1"/>
+      <w:numFmt w:val="decimal"/>
+      <w:lvlText w:val="%7."/>
+      <w:lvlJc w:val="left"/>
+      <w:pPr>
+        <w:ind w:left="2940" w:hanging="420"/>
+      </w:pPr>
+    </w:lvl>
+    <w:lvl w:ilvl="7" w:tplc="04090019" w:tentative="1">
+      <w:start w:val="1"/>
+      <w:numFmt w:val="lowerLetter"/>
+      <w:lvlText w:val="%8)"/>
+      <w:lvlJc w:val="left"/>
+      <w:pPr>
+        <w:ind w:left="3360" w:hanging="420"/>
+      </w:pPr>
+    </w:lvl>
+    <w:lvl w:ilvl="8" w:tplc="0409001B" w:tentative="1">
+      <w:start w:val="1"/>
+      <w:numFmt w:val="lowerRoman"/>
+      <w:lvlText w:val="%9."/>
+      <w:lvlJc w:val="right"/>
+      <w:pPr>
+        <w:ind w:left="3780" w:hanging="420"/>
+      </w:pPr>
+    </w:lvl>
+  </w:abstractNum>
+  <w:abstractNum w:abstractNumId="5" w15:restartNumberingAfterBreak="0">
     <w:nsid w:val="47E60A1C"/>
     <w:multiLevelType w:val="hybridMultilevel"/>
     <w:tmpl w:val="118ED47E"/>
@@ -4265,7 +5217,7 @@
       </w:pPr>
     </w:lvl>
   </w:abstractNum>
-  <w:abstractNum w:abstractNumId="4" w15:restartNumberingAfterBreak="0">
+  <w:abstractNum w:abstractNumId="6" w15:restartNumberingAfterBreak="0">
     <w:nsid w:val="4FC03389"/>
     <w:multiLevelType w:val="hybridMultilevel"/>
     <w:tmpl w:val="3982872E"/>
@@ -4354,7 +5306,7 @@
       </w:pPr>
     </w:lvl>
   </w:abstractNum>
-  <w:abstractNum w:abstractNumId="5" w15:restartNumberingAfterBreak="0">
+  <w:abstractNum w:abstractNumId="7" w15:restartNumberingAfterBreak="0">
     <w:nsid w:val="67353073"/>
     <w:multiLevelType w:val="hybridMultilevel"/>
     <w:tmpl w:val="473E8EDC"/>
@@ -4443,7 +5395,7 @@
       </w:pPr>
     </w:lvl>
   </w:abstractNum>
-  <w:abstractNum w:abstractNumId="6" w15:restartNumberingAfterBreak="0">
+  <w:abstractNum w:abstractNumId="8" w15:restartNumberingAfterBreak="0">
     <w:nsid w:val="6CEF6E58"/>
     <w:multiLevelType w:val="hybridMultilevel"/>
     <w:tmpl w:val="5888F538"/>
@@ -4532,7 +5484,7 @@
       </w:pPr>
     </w:lvl>
   </w:abstractNum>
-  <w:abstractNum w:abstractNumId="7" w15:restartNumberingAfterBreak="0">
+  <w:abstractNum w:abstractNumId="9" w15:restartNumberingAfterBreak="0">
     <w:nsid w:val="78DC62EE"/>
     <w:multiLevelType w:val="hybridMultilevel"/>
     <w:tmpl w:val="3356EC2A"/>
@@ -4649,25 +5601,31 @@
     <w:abstractNumId w:val="0"/>
   </w:num>
   <w:num w:numId="2">
+    <w:abstractNumId w:val="7"/>
+  </w:num>
+  <w:num w:numId="3">
+    <w:abstractNumId w:val="6"/>
+  </w:num>
+  <w:num w:numId="4">
+    <w:abstractNumId w:val="2"/>
+  </w:num>
+  <w:num w:numId="5">
+    <w:abstractNumId w:val="8"/>
+  </w:num>
+  <w:num w:numId="6">
+    <w:abstractNumId w:val="9"/>
+  </w:num>
+  <w:num w:numId="7">
+    <w:abstractNumId w:val="3"/>
+  </w:num>
+  <w:num w:numId="8">
     <w:abstractNumId w:val="5"/>
   </w:num>
-  <w:num w:numId="3">
+  <w:num w:numId="9">
     <w:abstractNumId w:val="4"/>
   </w:num>
-  <w:num w:numId="4">
+  <w:num w:numId="10">
     <w:abstractNumId w:val="1"/>
-  </w:num>
-  <w:num w:numId="5">
-    <w:abstractNumId w:val="6"/>
-  </w:num>
-  <w:num w:numId="6">
-    <w:abstractNumId w:val="7"/>
-  </w:num>
-  <w:num w:numId="7">
-    <w:abstractNumId w:val="2"/>
-  </w:num>
-  <w:num w:numId="8">
-    <w:abstractNumId w:val="3"/>
   </w:num>
 </w:numbering>
 </file>
@@ -5147,6 +6105,7 @@
   <w:style w:type="character" w:default="1" w:styleId="a0">
     <w:name w:val="Default Paragraph Font"/>
     <w:uiPriority w:val="1"/>
+    <w:semiHidden/>
     <w:unhideWhenUsed/>
   </w:style>
   <w:style w:type="table" w:default="1" w:styleId="a1">
@@ -5974,7 +6933,7 @@
 </file>
 
 <file path=customXml/itemProps1.xml><?xml version="1.0" encoding="utf-8"?>
-<ds:datastoreItem xmlns:ds="http://schemas.openxmlformats.org/officeDocument/2006/customXml" ds:itemID="{B3183401-15AA-4A08-BEFA-6BB7A218CADE}">
+<ds:datastoreItem xmlns:ds="http://schemas.openxmlformats.org/officeDocument/2006/customXml" ds:itemID="{36041983-5BA0-477C-962E-7FF0DC8A5EB7}">
   <ds:schemaRefs>
     <ds:schemaRef ds:uri="http://schemas.openxmlformats.org/officeDocument/2006/bibliography"/>
   </ds:schemaRefs>

</xml_diff>

<commit_message>
change the resnet20v2, promote accuracy to 910%
</commit_message>
<xml_diff>
--- a/homework/cnn_cifar/基于CNN神经网络的分类务.docx
+++ b/homework/cnn_cifar/基于CNN神经网络的分类务.docx
@@ -110,6 +110,363 @@
           <w:szCs w:val="48"/>
         </w:rPr>
         <w:t xml:space="preserve"> 1611640413</w:t>
+      </w:r>
+    </w:p>
+    <w:p>
+      <w:pPr>
+        <w:jc w:val="left"/>
+        <w:rPr>
+          <w:sz w:val="20"/>
+          <w:szCs w:val="48"/>
+        </w:rPr>
+      </w:pPr>
+    </w:p>
+    <w:p>
+      <w:pPr>
+        <w:jc w:val="left"/>
+        <w:rPr>
+          <w:sz w:val="20"/>
+          <w:szCs w:val="48"/>
+        </w:rPr>
+      </w:pPr>
+    </w:p>
+    <w:p>
+      <w:pPr>
+        <w:jc w:val="left"/>
+        <w:rPr>
+          <w:sz w:val="20"/>
+          <w:szCs w:val="48"/>
+        </w:rPr>
+      </w:pPr>
+    </w:p>
+    <w:p>
+      <w:pPr>
+        <w:jc w:val="left"/>
+        <w:rPr>
+          <w:sz w:val="20"/>
+          <w:szCs w:val="48"/>
+        </w:rPr>
+      </w:pPr>
+    </w:p>
+    <w:p>
+      <w:pPr>
+        <w:jc w:val="left"/>
+        <w:rPr>
+          <w:sz w:val="20"/>
+          <w:szCs w:val="48"/>
+        </w:rPr>
+      </w:pPr>
+    </w:p>
+    <w:p>
+      <w:pPr>
+        <w:jc w:val="left"/>
+        <w:rPr>
+          <w:sz w:val="20"/>
+          <w:szCs w:val="48"/>
+        </w:rPr>
+      </w:pPr>
+    </w:p>
+    <w:p>
+      <w:pPr>
+        <w:jc w:val="left"/>
+        <w:rPr>
+          <w:sz w:val="20"/>
+          <w:szCs w:val="48"/>
+        </w:rPr>
+      </w:pPr>
+    </w:p>
+    <w:p>
+      <w:pPr>
+        <w:jc w:val="left"/>
+        <w:rPr>
+          <w:sz w:val="20"/>
+          <w:szCs w:val="48"/>
+        </w:rPr>
+      </w:pPr>
+    </w:p>
+    <w:p>
+      <w:pPr>
+        <w:jc w:val="left"/>
+        <w:rPr>
+          <w:sz w:val="20"/>
+          <w:szCs w:val="48"/>
+        </w:rPr>
+      </w:pPr>
+    </w:p>
+    <w:p>
+      <w:pPr>
+        <w:jc w:val="left"/>
+        <w:rPr>
+          <w:sz w:val="20"/>
+          <w:szCs w:val="48"/>
+        </w:rPr>
+      </w:pPr>
+    </w:p>
+    <w:p>
+      <w:pPr>
+        <w:jc w:val="left"/>
+        <w:rPr>
+          <w:sz w:val="20"/>
+          <w:szCs w:val="48"/>
+        </w:rPr>
+      </w:pPr>
+    </w:p>
+    <w:p>
+      <w:pPr>
+        <w:jc w:val="left"/>
+        <w:rPr>
+          <w:sz w:val="20"/>
+          <w:szCs w:val="48"/>
+        </w:rPr>
+      </w:pPr>
+    </w:p>
+    <w:p>
+      <w:pPr>
+        <w:jc w:val="left"/>
+        <w:rPr>
+          <w:sz w:val="20"/>
+          <w:szCs w:val="48"/>
+        </w:rPr>
+      </w:pPr>
+    </w:p>
+    <w:p>
+      <w:pPr>
+        <w:jc w:val="left"/>
+        <w:rPr>
+          <w:sz w:val="20"/>
+          <w:szCs w:val="48"/>
+        </w:rPr>
+      </w:pPr>
+    </w:p>
+    <w:p>
+      <w:pPr>
+        <w:jc w:val="left"/>
+        <w:rPr>
+          <w:sz w:val="20"/>
+          <w:szCs w:val="48"/>
+        </w:rPr>
+      </w:pPr>
+    </w:p>
+    <w:p>
+      <w:pPr>
+        <w:jc w:val="left"/>
+        <w:rPr>
+          <w:sz w:val="20"/>
+          <w:szCs w:val="48"/>
+        </w:rPr>
+      </w:pPr>
+    </w:p>
+    <w:p>
+      <w:pPr>
+        <w:jc w:val="left"/>
+        <w:rPr>
+          <w:sz w:val="20"/>
+          <w:szCs w:val="48"/>
+        </w:rPr>
+      </w:pPr>
+    </w:p>
+    <w:p>
+      <w:pPr>
+        <w:jc w:val="left"/>
+        <w:rPr>
+          <w:sz w:val="20"/>
+          <w:szCs w:val="48"/>
+        </w:rPr>
+      </w:pPr>
+    </w:p>
+    <w:p>
+      <w:pPr>
+        <w:jc w:val="left"/>
+        <w:rPr>
+          <w:sz w:val="20"/>
+          <w:szCs w:val="48"/>
+        </w:rPr>
+      </w:pPr>
+    </w:p>
+    <w:p>
+      <w:pPr>
+        <w:jc w:val="left"/>
+        <w:rPr>
+          <w:sz w:val="20"/>
+          <w:szCs w:val="48"/>
+        </w:rPr>
+      </w:pPr>
+    </w:p>
+    <w:p>
+      <w:pPr>
+        <w:jc w:val="left"/>
+        <w:rPr>
+          <w:sz w:val="20"/>
+          <w:szCs w:val="48"/>
+        </w:rPr>
+      </w:pPr>
+    </w:p>
+    <w:p>
+      <w:pPr>
+        <w:jc w:val="left"/>
+        <w:rPr>
+          <w:sz w:val="20"/>
+          <w:szCs w:val="48"/>
+        </w:rPr>
+      </w:pPr>
+    </w:p>
+    <w:p>
+      <w:pPr>
+        <w:jc w:val="left"/>
+        <w:rPr>
+          <w:sz w:val="20"/>
+          <w:szCs w:val="48"/>
+        </w:rPr>
+      </w:pPr>
+    </w:p>
+    <w:p>
+      <w:pPr>
+        <w:jc w:val="left"/>
+        <w:rPr>
+          <w:sz w:val="20"/>
+          <w:szCs w:val="48"/>
+        </w:rPr>
+      </w:pPr>
+    </w:p>
+    <w:p>
+      <w:pPr>
+        <w:jc w:val="left"/>
+        <w:rPr>
+          <w:sz w:val="20"/>
+          <w:szCs w:val="48"/>
+        </w:rPr>
+      </w:pPr>
+    </w:p>
+    <w:p>
+      <w:pPr>
+        <w:jc w:val="left"/>
+        <w:rPr>
+          <w:sz w:val="20"/>
+          <w:szCs w:val="48"/>
+        </w:rPr>
+      </w:pPr>
+    </w:p>
+    <w:p>
+      <w:pPr>
+        <w:jc w:val="left"/>
+        <w:rPr>
+          <w:sz w:val="20"/>
+          <w:szCs w:val="48"/>
+        </w:rPr>
+      </w:pPr>
+    </w:p>
+    <w:p>
+      <w:pPr>
+        <w:jc w:val="left"/>
+        <w:rPr>
+          <w:sz w:val="20"/>
+          <w:szCs w:val="48"/>
+        </w:rPr>
+      </w:pPr>
+    </w:p>
+    <w:p>
+      <w:pPr>
+        <w:jc w:val="left"/>
+        <w:rPr>
+          <w:sz w:val="20"/>
+          <w:szCs w:val="48"/>
+        </w:rPr>
+      </w:pPr>
+    </w:p>
+    <w:p>
+      <w:pPr>
+        <w:jc w:val="left"/>
+        <w:rPr>
+          <w:sz w:val="20"/>
+          <w:szCs w:val="48"/>
+        </w:rPr>
+      </w:pPr>
+    </w:p>
+    <w:p>
+      <w:pPr>
+        <w:jc w:val="left"/>
+        <w:rPr>
+          <w:sz w:val="20"/>
+          <w:szCs w:val="48"/>
+        </w:rPr>
+      </w:pPr>
+    </w:p>
+    <w:p>
+      <w:pPr>
+        <w:jc w:val="left"/>
+        <w:rPr>
+          <w:sz w:val="20"/>
+          <w:szCs w:val="48"/>
+        </w:rPr>
+      </w:pPr>
+    </w:p>
+    <w:p>
+      <w:pPr>
+        <w:jc w:val="left"/>
+        <w:rPr>
+          <w:sz w:val="20"/>
+          <w:szCs w:val="48"/>
+        </w:rPr>
+      </w:pPr>
+    </w:p>
+    <w:p>
+      <w:pPr>
+        <w:jc w:val="left"/>
+        <w:rPr>
+          <w:sz w:val="20"/>
+          <w:szCs w:val="48"/>
+        </w:rPr>
+      </w:pPr>
+    </w:p>
+    <w:p>
+      <w:pPr>
+        <w:jc w:val="left"/>
+        <w:rPr>
+          <w:sz w:val="20"/>
+          <w:szCs w:val="48"/>
+        </w:rPr>
+      </w:pPr>
+    </w:p>
+    <w:p>
+      <w:pPr>
+        <w:jc w:val="left"/>
+        <w:rPr>
+          <w:sz w:val="20"/>
+          <w:szCs w:val="48"/>
+        </w:rPr>
+      </w:pPr>
+    </w:p>
+    <w:p>
+      <w:pPr>
+        <w:jc w:val="left"/>
+        <w:rPr>
+          <w:sz w:val="20"/>
+          <w:szCs w:val="48"/>
+        </w:rPr>
+      </w:pPr>
+      <w:r>
+        <w:rPr>
+          <w:rFonts w:hint="eastAsia"/>
+          <w:sz w:val="20"/>
+          <w:szCs w:val="48"/>
+        </w:rPr>
+        <w:t>项目地址：</w:t>
+      </w:r>
+    </w:p>
+    <w:p>
+      <w:pPr>
+        <w:jc w:val="left"/>
+        <w:rPr>
+          <w:sz w:val="20"/>
+          <w:szCs w:val="48"/>
+        </w:rPr>
+      </w:pPr>
+      <w:r>
+        <w:rPr>
+          <w:sz w:val="20"/>
+          <w:szCs w:val="48"/>
+        </w:rPr>
+        <w:t>https://github.com/ddayzzz/machine_learning/tree/master/homework/cnn_cifar</w:t>
       </w:r>
     </w:p>
     <w:p>
@@ -517,8 +874,6 @@
         </w:rPr>
         <w:t>超参数</w:t>
       </w:r>
-      <w:bookmarkStart w:id="0" w:name="_GoBack"/>
-      <w:bookmarkEnd w:id="0"/>
     </w:p>
     <w:tbl>
       <w:tblPr>
@@ -527,9 +882,9 @@
         <w:tblLook w:val="04A0" w:firstRow="1" w:lastRow="0" w:firstColumn="1" w:lastColumn="0" w:noHBand="0" w:noVBand="1"/>
       </w:tblPr>
       <w:tblGrid>
-        <w:gridCol w:w="2809"/>
+        <w:gridCol w:w="3261"/>
         <w:gridCol w:w="1161"/>
-        <w:gridCol w:w="4326"/>
+        <w:gridCol w:w="3874"/>
       </w:tblGrid>
       <w:tr>
         <w:tc>
@@ -908,6 +1263,158 @@
                 <w:rFonts w:hint="eastAsia"/>
               </w:rPr>
               <w:t>批次样本数量</w:t>
+            </w:r>
+          </w:p>
+        </w:tc>
+      </w:tr>
+      <w:tr>
+        <w:tc>
+          <w:tcPr>
+            <w:tcW w:w="2845" w:type="dxa"/>
+          </w:tcPr>
+          <w:p>
+            <w:proofErr w:type="spellStart"/>
+            <w:r>
+              <w:rPr>
+                <w:rFonts w:hint="eastAsia"/>
+              </w:rPr>
+              <w:t>i</w:t>
+            </w:r>
+            <w:r>
+              <w:t>nit_</w:t>
+            </w:r>
+            <w:r>
+              <w:rPr>
+                <w:rFonts w:hint="eastAsia"/>
+              </w:rPr>
+              <w:t>lea</w:t>
+            </w:r>
+            <w:r>
+              <w:t>rn</w:t>
+            </w:r>
+            <w:r>
+              <w:rPr>
+                <w:rFonts w:hint="eastAsia"/>
+              </w:rPr>
+              <w:t>ing</w:t>
+            </w:r>
+            <w:r>
+              <w:t>_rate</w:t>
+            </w:r>
+            <w:proofErr w:type="spellEnd"/>
+          </w:p>
+        </w:tc>
+        <w:tc>
+          <w:tcPr>
+            <w:tcW w:w="978" w:type="dxa"/>
+          </w:tcPr>
+          <w:p>
+            <w:r>
+              <w:rPr>
+                <w:rFonts w:hint="eastAsia"/>
+              </w:rPr>
+              <w:t>0</w:t>
+            </w:r>
+            <w:r>
+              <w:t>.001</w:t>
+            </w:r>
+          </w:p>
+        </w:tc>
+        <w:tc>
+          <w:tcPr>
+            <w:tcW w:w="4473" w:type="dxa"/>
+          </w:tcPr>
+          <w:p>
+            <w:r>
+              <w:rPr>
+                <w:rFonts w:hint="eastAsia"/>
+              </w:rPr>
+              <w:t>初始学习率</w:t>
+            </w:r>
+          </w:p>
+        </w:tc>
+      </w:tr>
+      <w:tr>
+        <w:tc>
+          <w:tcPr>
+            <w:tcW w:w="2845" w:type="dxa"/>
+          </w:tcPr>
+          <w:p>
+            <w:proofErr w:type="spellStart"/>
+            <w:r>
+              <w:t>learning_rate_decay_per_epoch</w:t>
+            </w:r>
+            <w:proofErr w:type="spellEnd"/>
+          </w:p>
+        </w:tc>
+        <w:tc>
+          <w:tcPr>
+            <w:tcW w:w="978" w:type="dxa"/>
+          </w:tcPr>
+          <w:p>
+            <w:r>
+              <w:rPr>
+                <w:rFonts w:hint="eastAsia"/>
+              </w:rPr>
+              <w:t>8</w:t>
+            </w:r>
+          </w:p>
+        </w:tc>
+        <w:tc>
+          <w:tcPr>
+            <w:tcW w:w="4473" w:type="dxa"/>
+          </w:tcPr>
+          <w:p>
+            <w:r>
+              <w:rPr>
+                <w:rFonts w:hint="eastAsia"/>
+              </w:rPr>
+              <w:t>每8次epoch将学习率乘以</w:t>
+            </w:r>
+            <w:proofErr w:type="spellStart"/>
+            <w:r>
+              <w:t>learning_rate_decay_rate</w:t>
+            </w:r>
+            <w:proofErr w:type="spellEnd"/>
+          </w:p>
+        </w:tc>
+      </w:tr>
+      <w:tr>
+        <w:tc>
+          <w:tcPr>
+            <w:tcW w:w="2845" w:type="dxa"/>
+          </w:tcPr>
+          <w:p>
+            <w:proofErr w:type="spellStart"/>
+            <w:r>
+              <w:t>learning_rate_decay_rate</w:t>
+            </w:r>
+            <w:proofErr w:type="spellEnd"/>
+          </w:p>
+        </w:tc>
+        <w:tc>
+          <w:tcPr>
+            <w:tcW w:w="978" w:type="dxa"/>
+          </w:tcPr>
+          <w:p>
+            <w:r>
+              <w:rPr>
+                <w:rFonts w:hint="eastAsia"/>
+              </w:rPr>
+              <w:t>0.5</w:t>
+            </w:r>
+          </w:p>
+        </w:tc>
+        <w:tc>
+          <w:tcPr>
+            <w:tcW w:w="4473" w:type="dxa"/>
+          </w:tcPr>
+          <w:p>
+            <w:r>
+              <w:rPr>
+                <w:rFonts w:hint="eastAsia"/>
+              </w:rPr>
+              <w:t>学习率衰减因子</w:t>
             </w:r>
           </w:p>
         </w:tc>
@@ -1123,8 +1630,8 @@
         </w:rPr>
         <w:drawing>
           <wp:inline distT="0" distB="0" distL="0" distR="0" wp14:anchorId="5004093C" wp14:editId="6261032B">
-            <wp:extent cx="5105271" cy="4081881"/>
-            <wp:effectExtent l="0" t="0" r="635" b="0"/>
+            <wp:extent cx="4679092" cy="3741133"/>
+            <wp:effectExtent l="0" t="0" r="7620" b="0"/>
             <wp:docPr id="2" name="图片 2"/>
             <wp:cNvGraphicFramePr>
               <a:graphicFrameLocks xmlns:a="http://schemas.openxmlformats.org/drawingml/2006/main" noChangeAspect="1"/>
@@ -1145,7 +1652,7 @@
                   <pic:spPr>
                     <a:xfrm>
                       <a:off x="0" y="0"/>
-                      <a:ext cx="5113848" cy="4088739"/>
+                      <a:ext cx="4697479" cy="3755834"/>
                     </a:xfrm>
                     <a:prstGeom prst="rect">
                       <a:avLst/>
@@ -1163,6 +1670,7 @@
         <w:rPr>
           <w:rFonts w:hint="eastAsia"/>
         </w:rPr>
+        <w:lastRenderedPageBreak/>
         <w:t xml:space="preserve">每一个 </w:t>
       </w:r>
       <w:r>
@@ -1241,7 +1749,6 @@
               <w:rPr>
                 <w:rFonts w:hint="eastAsia"/>
               </w:rPr>
-              <w:lastRenderedPageBreak/>
               <w:t>Block</w:t>
             </w:r>
           </w:p>
@@ -3251,9 +3758,6 @@
     <w:p>
       <w:pPr>
         <w:ind w:firstLine="420"/>
-        <w:rPr>
-          <w:rFonts w:hint="eastAsia"/>
-        </w:rPr>
       </w:pPr>
       <w:proofErr w:type="spellStart"/>
       <w:r>
@@ -3415,6 +3919,33 @@
         </w:rPr>
         <w:t>正则化的各层的卷积核的过滤器防止过拟合的张量。</w:t>
       </w:r>
+    </w:p>
+    <w:p>
+      <w:pPr>
+        <w:rPr>
+          <w:rFonts w:hint="eastAsia"/>
+        </w:rPr>
+      </w:pPr>
+      <w:r>
+        <w:tab/>
+      </w:r>
+      <w:r>
+        <w:rPr>
+          <w:rFonts w:hint="eastAsia"/>
+        </w:rPr>
+        <w:t>为了获得较高的在测试集的准确率，每进行一次 epoch</w:t>
+      </w:r>
+      <w:r>
+        <w:t xml:space="preserve"> </w:t>
+      </w:r>
+      <w:r>
+        <w:rPr>
+          <w:rFonts w:hint="eastAsia"/>
+        </w:rPr>
+        <w:t>就将当前的网络参数保存在外部设备。</w:t>
+      </w:r>
+      <w:bookmarkStart w:id="0" w:name="_GoBack"/>
+      <w:bookmarkEnd w:id="0"/>
     </w:p>
     <w:p>
       <w:r>
@@ -3440,15 +3971,13 @@
         <w:rPr>
           <w:rFonts w:hint="eastAsia"/>
         </w:rPr>
+        <w:lastRenderedPageBreak/>
         <w:t>学习率衰减</w:t>
       </w:r>
     </w:p>
     <w:p>
       <w:pPr>
         <w:ind w:left="360"/>
-        <w:rPr>
-          <w:rFonts w:hint="eastAsia"/>
-        </w:rPr>
       </w:pPr>
       <w:r>
         <w:rPr>
@@ -3475,14 +4004,14 @@
         <w:rPr>
           <w:rFonts w:hint="eastAsia"/>
         </w:rPr>
-        <w:t>率随着</w:t>
+        <w:t>率随</w:t>
       </w:r>
       <w:proofErr w:type="gramEnd"/>
       <w:r>
         <w:rPr>
           <w:rFonts w:hint="eastAsia"/>
         </w:rPr>
-        <w:t>训练次数的进行衰减。</w:t>
+        <w:t>着训练次数的进行衰减。</w:t>
       </w:r>
     </w:p>
     <w:p>
@@ -3516,7 +4045,6 @@
         <w:rPr>
           <w:rFonts w:hint="eastAsia"/>
         </w:rPr>
-        <w:lastRenderedPageBreak/>
         <w:t>为了更好的显示图像，</w:t>
       </w:r>
       <w:r>
@@ -4051,11 +4579,6 @@
       </w:r>
     </w:p>
     <w:p>
-      <w:pPr>
-        <w:rPr>
-          <w:rFonts w:hint="eastAsia"/>
-        </w:rPr>
-      </w:pPr>
       <w:r>
         <w:rPr>
           <w:rFonts w:hint="eastAsia"/>
@@ -4130,9 +4653,6 @@
     <w:p>
       <w:pPr>
         <w:jc w:val="center"/>
-        <w:rPr>
-          <w:rFonts w:hint="eastAsia"/>
-        </w:rPr>
       </w:pPr>
       <w:r>
         <w:rPr>
@@ -4141,8 +4661,8 @@
         <w:lastRenderedPageBreak/>
         <w:drawing>
           <wp:inline distT="0" distB="0" distL="0" distR="0" wp14:anchorId="686DE2DD" wp14:editId="404318C0">
-            <wp:extent cx="3371088" cy="3393005"/>
-            <wp:effectExtent l="0" t="0" r="1270" b="0"/>
+            <wp:extent cx="2907957" cy="2926862"/>
+            <wp:effectExtent l="0" t="0" r="6985" b="6985"/>
             <wp:docPr id="15" name="图片 15"/>
             <wp:cNvGraphicFramePr>
               <a:graphicFrameLocks xmlns:a="http://schemas.openxmlformats.org/drawingml/2006/main" noChangeAspect="1"/>
@@ -4163,7 +4683,7 @@
                   <pic:spPr>
                     <a:xfrm>
                       <a:off x="0" y="0"/>
-                      <a:ext cx="3398040" cy="3420132"/>
+                      <a:ext cx="2936198" cy="2955286"/>
                     </a:xfrm>
                     <a:prstGeom prst="rect">
                       <a:avLst/>
@@ -4192,15 +4712,18 @@
         <w:t>B</w:t>
       </w:r>
       <w:r>
-        <w:t>lock2/Conv2/weights</w:t>
+        <w:t>lock2/Conv2/</w:t>
+      </w:r>
+      <w:r>
+        <w:rPr>
+          <w:rFonts w:hint="eastAsia"/>
+        </w:rPr>
+        <w:t>filter</w:t>
       </w:r>
     </w:p>
     <w:p>
       <w:pPr>
         <w:jc w:val="center"/>
-        <w:rPr>
-          <w:rFonts w:hint="eastAsia"/>
-        </w:rPr>
       </w:pPr>
       <w:r>
         <w:rPr>
@@ -4208,8 +4731,8 @@
         </w:rPr>
         <w:drawing>
           <wp:inline distT="0" distB="0" distL="0" distR="0" wp14:anchorId="754D43CA" wp14:editId="1794C77E">
-            <wp:extent cx="4096512" cy="2610010"/>
-            <wp:effectExtent l="0" t="0" r="0" b="0"/>
+            <wp:extent cx="3863546" cy="2461580"/>
+            <wp:effectExtent l="0" t="0" r="3810" b="0"/>
             <wp:docPr id="16" name="图片 16"/>
             <wp:cNvGraphicFramePr>
               <a:graphicFrameLocks xmlns:a="http://schemas.openxmlformats.org/drawingml/2006/main" noChangeAspect="1"/>
@@ -4230,7 +4753,7 @@
                   <pic:spPr>
                     <a:xfrm>
                       <a:off x="0" y="0"/>
-                      <a:ext cx="4118501" cy="2624020"/>
+                      <a:ext cx="3896853" cy="2482801"/>
                     </a:xfrm>
                     <a:prstGeom prst="rect">
                       <a:avLst/>
@@ -4259,25 +4782,24 @@
         <w:t>B</w:t>
       </w:r>
       <w:r>
-        <w:t>lock3/Conv4/weights</w:t>
+        <w:t>lock3/Conv4/</w:t>
+      </w:r>
+      <w:r>
+        <w:t>filter</w:t>
       </w:r>
     </w:p>
     <w:p>
       <w:pPr>
         <w:jc w:val="center"/>
-        <w:rPr>
-          <w:rFonts w:hint="eastAsia"/>
-        </w:rPr>
       </w:pPr>
       <w:r>
         <w:rPr>
           <w:noProof/>
         </w:rPr>
-        <w:lastRenderedPageBreak/>
         <w:drawing>
           <wp:inline distT="0" distB="0" distL="0" distR="0" wp14:anchorId="357A9271" wp14:editId="45AD9585">
-            <wp:extent cx="3474720" cy="3480577"/>
-            <wp:effectExtent l="0" t="0" r="0" b="5715"/>
+            <wp:extent cx="2759676" cy="2764327"/>
+            <wp:effectExtent l="0" t="0" r="3175" b="0"/>
             <wp:docPr id="17" name="图片 17"/>
             <wp:cNvGraphicFramePr>
               <a:graphicFrameLocks xmlns:a="http://schemas.openxmlformats.org/drawingml/2006/main" noChangeAspect="1"/>
@@ -4298,7 +4820,7 @@
                   <pic:spPr>
                     <a:xfrm>
                       <a:off x="0" y="0"/>
-                      <a:ext cx="3485415" cy="3491290"/>
+                      <a:ext cx="2778010" cy="2782692"/>
                     </a:xfrm>
                     <a:prstGeom prst="rect">
                       <a:avLst/>
@@ -4324,6 +4846,7 @@
         <w:rPr>
           <w:rFonts w:hint="eastAsia"/>
         </w:rPr>
+        <w:lastRenderedPageBreak/>
         <w:t>B</w:t>
       </w:r>
       <w:r>
@@ -4336,15 +4859,15 @@
         <w:t>onv</w:t>
       </w:r>
       <w:r>
-        <w:t>4/weights</w:t>
+        <w:t>4/</w:t>
+      </w:r>
+      <w:r>
+        <w:t>filter</w:t>
       </w:r>
     </w:p>
     <w:p>
       <w:pPr>
         <w:jc w:val="center"/>
-        <w:rPr>
-          <w:rFonts w:hint="eastAsia"/>
-        </w:rPr>
       </w:pPr>
       <w:r>
         <w:rPr>
@@ -4403,21 +4926,20 @@
         <w:t>B</w:t>
       </w:r>
       <w:r>
-        <w:t>lock5/Conv4/weights</w:t>
+        <w:t>lock5/Conv4/</w:t>
+      </w:r>
+      <w:r>
+        <w:t>filter</w:t>
       </w:r>
     </w:p>
     <w:p>
       <w:pPr>
         <w:jc w:val="center"/>
-        <w:rPr>
-          <w:rFonts w:hint="eastAsia"/>
-        </w:rPr>
       </w:pPr>
       <w:r>
         <w:rPr>
           <w:noProof/>
         </w:rPr>
-        <w:lastRenderedPageBreak/>
         <w:drawing>
           <wp:inline distT="0" distB="0" distL="0" distR="0" wp14:anchorId="4DAD4669" wp14:editId="70B3BE1E">
             <wp:extent cx="4517136" cy="2740954"/>
@@ -4492,7 +5014,22 @@
         <w:t>的图像数据。检查点的全局步数为</w:t>
       </w:r>
       <w:r>
-        <w:t>38999</w:t>
+        <w:t>65130</w:t>
+      </w:r>
+      <w:r>
+        <w:rPr>
+          <w:rFonts w:hint="eastAsia"/>
+        </w:rPr>
+        <w:t>,总共184</w:t>
+      </w:r>
+      <w:r>
+        <w:t xml:space="preserve"> </w:t>
+      </w:r>
+      <w:r>
+        <w:rPr>
+          <w:rFonts w:hint="eastAsia"/>
+        </w:rPr>
+        <w:t>epoch</w:t>
       </w:r>
       <w:r>
         <w:rPr>
@@ -4510,10 +5047,10 @@
           <w:noProof/>
         </w:rPr>
         <w:drawing>
-          <wp:inline distT="0" distB="0" distL="0" distR="0" wp14:anchorId="55E8FF27" wp14:editId="7CBD9939">
-            <wp:extent cx="2852928" cy="2011511"/>
-            <wp:effectExtent l="0" t="0" r="5080" b="8255"/>
-            <wp:docPr id="7" name="图片 7"/>
+          <wp:inline distT="0" distB="0" distL="0" distR="0" wp14:anchorId="5124F25E" wp14:editId="7C5E44E2">
+            <wp:extent cx="4432939" cy="2066544"/>
+            <wp:effectExtent l="0" t="0" r="5715" b="0"/>
+            <wp:docPr id="4" name="图片 4"/>
             <wp:cNvGraphicFramePr>
               <a:graphicFrameLocks xmlns:a="http://schemas.openxmlformats.org/drawingml/2006/main" noChangeAspect="1"/>
             </wp:cNvGraphicFramePr>
@@ -4533,7 +5070,7 @@
                   <pic:spPr>
                     <a:xfrm>
                       <a:off x="0" y="0"/>
-                      <a:ext cx="2878190" cy="2029322"/>
+                      <a:ext cx="4470674" cy="2084135"/>
                     </a:xfrm>
                     <a:prstGeom prst="rect">
                       <a:avLst/>
@@ -4554,6 +5091,7 @@
         <w:rPr>
           <w:rFonts w:hint="eastAsia"/>
         </w:rPr>
+        <w:lastRenderedPageBreak/>
         <w:t>参数输出</w:t>
       </w:r>
     </w:p>
@@ -4582,10 +5120,10 @@
           <w:noProof/>
         </w:rPr>
         <w:drawing>
-          <wp:inline distT="0" distB="0" distL="0" distR="0" wp14:anchorId="2C769A02" wp14:editId="5CFEF726">
-            <wp:extent cx="2589581" cy="1909011"/>
-            <wp:effectExtent l="0" t="0" r="1270" b="0"/>
-            <wp:docPr id="3" name="图片 3"/>
+          <wp:inline distT="0" distB="0" distL="0" distR="0" wp14:anchorId="00840478" wp14:editId="3836EA06">
+            <wp:extent cx="2529840" cy="1693768"/>
+            <wp:effectExtent l="0" t="0" r="3810" b="1905"/>
+            <wp:docPr id="12" name="图片 12"/>
             <wp:cNvGraphicFramePr>
               <a:graphicFrameLocks xmlns:a="http://schemas.openxmlformats.org/drawingml/2006/main" noChangeAspect="1"/>
             </wp:cNvGraphicFramePr>
@@ -4593,36 +5131,23 @@
               <a:graphicData uri="http://schemas.openxmlformats.org/drawingml/2006/picture">
                 <pic:pic xmlns:pic="http://schemas.openxmlformats.org/drawingml/2006/picture">
                   <pic:nvPicPr>
-                    <pic:cNvPr id="0" name="Picture 1"/>
-                    <pic:cNvPicPr>
-                      <a:picLocks noChangeAspect="1" noChangeArrowheads="1"/>
-                    </pic:cNvPicPr>
+                    <pic:cNvPr id="1" name=""/>
+                    <pic:cNvPicPr/>
                   </pic:nvPicPr>
                   <pic:blipFill>
-                    <a:blip r:embed="rId22">
-                      <a:extLst>
-                        <a:ext uri="{28A0092B-C50C-407E-A947-70E740481C1C}">
-                          <a14:useLocalDpi xmlns:a14="http://schemas.microsoft.com/office/drawing/2010/main" val="0"/>
-                        </a:ext>
-                      </a:extLst>
-                    </a:blip>
-                    <a:srcRect/>
+                    <a:blip r:embed="rId22"/>
                     <a:stretch>
                       <a:fillRect/>
                     </a:stretch>
                   </pic:blipFill>
-                  <pic:spPr bwMode="auto">
+                  <pic:spPr>
                     <a:xfrm>
                       <a:off x="0" y="0"/>
-                      <a:ext cx="2621344" cy="1932426"/>
+                      <a:ext cx="2555111" cy="1710687"/>
                     </a:xfrm>
                     <a:prstGeom prst="rect">
                       <a:avLst/>
                     </a:prstGeom>
-                    <a:noFill/>
-                    <a:ln>
-                      <a:noFill/>
-                    </a:ln>
                   </pic:spPr>
                 </pic:pic>
               </a:graphicData>
@@ -4644,7 +5169,6 @@
         <w:rPr>
           <w:rFonts w:hint="eastAsia"/>
         </w:rPr>
-        <w:lastRenderedPageBreak/>
         <w:t>模型在训练集的准确率</w:t>
       </w:r>
     </w:p>
@@ -4657,10 +5181,10 @@
           <w:noProof/>
         </w:rPr>
         <w:drawing>
-          <wp:inline distT="0" distB="0" distL="0" distR="0" wp14:anchorId="3C5C5508" wp14:editId="3D36E0C8">
-            <wp:extent cx="2209190" cy="1468430"/>
-            <wp:effectExtent l="0" t="0" r="635" b="0"/>
-            <wp:docPr id="5" name="图片 5"/>
+          <wp:inline distT="0" distB="0" distL="0" distR="0" wp14:anchorId="427BD16A" wp14:editId="5EA2667B">
+            <wp:extent cx="2438400" cy="1639300"/>
+            <wp:effectExtent l="0" t="0" r="0" b="0"/>
+            <wp:docPr id="13" name="图片 13"/>
             <wp:cNvGraphicFramePr>
               <a:graphicFrameLocks xmlns:a="http://schemas.openxmlformats.org/drawingml/2006/main" noChangeAspect="1"/>
             </wp:cNvGraphicFramePr>
@@ -4668,36 +5192,23 @@
               <a:graphicData uri="http://schemas.openxmlformats.org/drawingml/2006/picture">
                 <pic:pic xmlns:pic="http://schemas.openxmlformats.org/drawingml/2006/picture">
                   <pic:nvPicPr>
-                    <pic:cNvPr id="0" name="Picture 3"/>
-                    <pic:cNvPicPr>
-                      <a:picLocks noChangeAspect="1" noChangeArrowheads="1"/>
-                    </pic:cNvPicPr>
+                    <pic:cNvPr id="1" name=""/>
+                    <pic:cNvPicPr/>
                   </pic:nvPicPr>
                   <pic:blipFill>
-                    <a:blip r:embed="rId23">
-                      <a:extLst>
-                        <a:ext uri="{28A0092B-C50C-407E-A947-70E740481C1C}">
-                          <a14:useLocalDpi xmlns:a14="http://schemas.microsoft.com/office/drawing/2010/main" val="0"/>
-                        </a:ext>
-                      </a:extLst>
-                    </a:blip>
-                    <a:srcRect/>
+                    <a:blip r:embed="rId23"/>
                     <a:stretch>
                       <a:fillRect/>
                     </a:stretch>
                   </pic:blipFill>
-                  <pic:spPr bwMode="auto">
+                  <pic:spPr>
                     <a:xfrm>
                       <a:off x="0" y="0"/>
-                      <a:ext cx="2245910" cy="1492837"/>
+                      <a:ext cx="2451521" cy="1648121"/>
                     </a:xfrm>
                     <a:prstGeom prst="rect">
                       <a:avLst/>
                     </a:prstGeom>
-                    <a:noFill/>
-                    <a:ln>
-                      <a:noFill/>
-                    </a:ln>
                   </pic:spPr>
                 </pic:pic>
               </a:graphicData>
@@ -4719,7 +5230,13 @@
         <w:rPr>
           <w:rFonts w:hint="eastAsia"/>
         </w:rPr>
-        <w:t>训练集上的误差</w:t>
+        <w:t>训练集上的</w:t>
+      </w:r>
+      <w:r>
+        <w:rPr>
+          <w:rFonts w:hint="eastAsia"/>
+        </w:rPr>
+        <w:t>损失函数</w:t>
       </w:r>
     </w:p>
     <w:p>
@@ -4731,10 +5248,10 @@
           <w:noProof/>
         </w:rPr>
         <w:drawing>
-          <wp:inline distT="0" distB="0" distL="0" distR="0" wp14:anchorId="7D5A406E" wp14:editId="0A66ABC2">
-            <wp:extent cx="2656076" cy="1741018"/>
+          <wp:inline distT="0" distB="0" distL="0" distR="0" wp14:anchorId="4FE32AE8" wp14:editId="0BB51857">
+            <wp:extent cx="2421673" cy="1664208"/>
             <wp:effectExtent l="0" t="0" r="0" b="0"/>
-            <wp:docPr id="6" name="图片 6"/>
+            <wp:docPr id="14" name="图片 14"/>
             <wp:cNvGraphicFramePr>
               <a:graphicFrameLocks xmlns:a="http://schemas.openxmlformats.org/drawingml/2006/main" noChangeAspect="1"/>
             </wp:cNvGraphicFramePr>
@@ -4742,36 +5259,23 @@
               <a:graphicData uri="http://schemas.openxmlformats.org/drawingml/2006/picture">
                 <pic:pic xmlns:pic="http://schemas.openxmlformats.org/drawingml/2006/picture">
                   <pic:nvPicPr>
-                    <pic:cNvPr id="0" name="Picture 5"/>
-                    <pic:cNvPicPr>
-                      <a:picLocks noChangeAspect="1" noChangeArrowheads="1"/>
-                    </pic:cNvPicPr>
+                    <pic:cNvPr id="1" name=""/>
+                    <pic:cNvPicPr/>
                   </pic:nvPicPr>
                   <pic:blipFill>
-                    <a:blip r:embed="rId24">
-                      <a:extLst>
-                        <a:ext uri="{28A0092B-C50C-407E-A947-70E740481C1C}">
-                          <a14:useLocalDpi xmlns:a14="http://schemas.microsoft.com/office/drawing/2010/main" val="0"/>
-                        </a:ext>
-                      </a:extLst>
-                    </a:blip>
-                    <a:srcRect/>
+                    <a:blip r:embed="rId24"/>
                     <a:stretch>
                       <a:fillRect/>
                     </a:stretch>
                   </pic:blipFill>
-                  <pic:spPr bwMode="auto">
+                  <pic:spPr>
                     <a:xfrm>
                       <a:off x="0" y="0"/>
-                      <a:ext cx="2686187" cy="1760755"/>
+                      <a:ext cx="2427754" cy="1668387"/>
                     </a:xfrm>
                     <a:prstGeom prst="rect">
                       <a:avLst/>
                     </a:prstGeom>
-                    <a:noFill/>
-                    <a:ln>
-                      <a:noFill/>
-                    </a:ln>
                   </pic:spPr>
                 </pic:pic>
               </a:graphicData>
@@ -4796,6 +5300,7 @@
         <w:rPr>
           <w:noProof/>
         </w:rPr>
+        <w:lastRenderedPageBreak/>
         <w:drawing>
           <wp:inline distT="0" distB="0" distL="0" distR="0" wp14:anchorId="1C59158E" wp14:editId="209CAC40">
             <wp:extent cx="5274310" cy="2882900"/>
@@ -4846,7 +5351,6 @@
         <w:rPr>
           <w:noProof/>
         </w:rPr>
-        <w:lastRenderedPageBreak/>
         <w:drawing>
           <wp:inline distT="0" distB="0" distL="0" distR="0" wp14:anchorId="4198827B" wp14:editId="2076C1EF">
             <wp:extent cx="4974425" cy="5149901"/>
@@ -4887,9 +5391,6 @@
     <w:p>
       <w:pPr>
         <w:jc w:val="center"/>
-        <w:rPr>
-          <w:rFonts w:hint="eastAsia"/>
-        </w:rPr>
       </w:pPr>
       <w:r>
         <w:rPr>
@@ -4898,8 +5399,8 @@
         <w:lastRenderedPageBreak/>
         <w:drawing>
           <wp:inline distT="0" distB="0" distL="0" distR="0" wp14:anchorId="4A1CA3AF" wp14:editId="47C0470B">
-            <wp:extent cx="5274310" cy="6512560"/>
-            <wp:effectExtent l="0" t="0" r="2540" b="2540"/>
+            <wp:extent cx="4802660" cy="5930181"/>
+            <wp:effectExtent l="0" t="0" r="0" b="0"/>
             <wp:docPr id="9" name="图片 9"/>
             <wp:cNvGraphicFramePr>
               <a:graphicFrameLocks xmlns:a="http://schemas.openxmlformats.org/drawingml/2006/main" noChangeAspect="1"/>
@@ -4920,7 +5421,7 @@
                   <pic:spPr>
                     <a:xfrm>
                       <a:off x="0" y="0"/>
-                      <a:ext cx="5274310" cy="6512560"/>
+                      <a:ext cx="4811569" cy="5941181"/>
                     </a:xfrm>
                     <a:prstGeom prst="rect">
                       <a:avLst/>
@@ -4933,6 +5434,96 @@
         </w:drawing>
       </w:r>
     </w:p>
+    <w:p>
+      <w:pPr>
+        <w:pStyle w:val="1"/>
+      </w:pPr>
+      <w:r>
+        <w:rPr>
+          <w:rFonts w:hint="eastAsia"/>
+        </w:rPr>
+        <w:t>如何运行</w:t>
+      </w:r>
+    </w:p>
+    <w:p>
+      <w:r>
+        <w:rPr>
+          <w:rFonts w:hint="eastAsia"/>
+        </w:rPr>
+        <w:t xml:space="preserve">详情参考目录中的 </w:t>
+      </w:r>
+      <w:r>
+        <w:t>README.</w:t>
+      </w:r>
+      <w:r>
+        <w:rPr>
+          <w:rFonts w:hint="eastAsia"/>
+        </w:rPr>
+        <w:t>md</w:t>
+      </w:r>
+      <w:r>
+        <w:t xml:space="preserve"> (Markdown)</w:t>
+      </w:r>
+    </w:p>
+    <w:p>
+      <w:pPr>
+        <w:pStyle w:val="1"/>
+      </w:pPr>
+      <w:r>
+        <w:rPr>
+          <w:rFonts w:hint="eastAsia"/>
+        </w:rPr>
+        <w:t>总结</w:t>
+      </w:r>
+    </w:p>
+    <w:p>
+      <w:pPr>
+        <w:pStyle w:val="a5"/>
+        <w:numPr>
+          <w:ilvl w:val="0"/>
+          <w:numId w:val="12"/>
+        </w:numPr>
+        <w:ind w:firstLineChars="0"/>
+      </w:pPr>
+      <w:r>
+        <w:rPr>
+          <w:rFonts w:hint="eastAsia"/>
+        </w:rPr>
+        <w:t>深度学习的后期部分除去修改模型,其余的部分主要</w:t>
+      </w:r>
+      <w:proofErr w:type="gramStart"/>
+      <w:r>
+        <w:rPr>
+          <w:rFonts w:hint="eastAsia"/>
+        </w:rPr>
+        <w:t>是调参以</w:t>
+      </w:r>
+      <w:proofErr w:type="gramEnd"/>
+      <w:r>
+        <w:rPr>
+          <w:rFonts w:hint="eastAsia"/>
+        </w:rPr>
+        <w:t>达到最优的测试集准确率。</w:t>
+      </w:r>
+    </w:p>
+    <w:p>
+      <w:pPr>
+        <w:pStyle w:val="a5"/>
+        <w:numPr>
+          <w:ilvl w:val="0"/>
+          <w:numId w:val="12"/>
+        </w:numPr>
+        <w:ind w:firstLineChars="0"/>
+      </w:pPr>
+      <w:r>
+        <w:t>卷积层输出的内容的意义需要</w:t>
+      </w:r>
+      <w:r>
+        <w:t>仔细的理解。理解卷积核究竟学到了什么。</w:t>
+      </w:r>
+    </w:p>
+    <w:p/>
+    <w:p/>
     <w:sectPr>
       <w:pgSz w:w="11906" w:h="16838"/>
       <w:pgMar w:top="1440" w:right="1800" w:bottom="1440" w:left="1800" w:header="851" w:footer="992" w:gutter="0"/>
@@ -4984,6 +5575,95 @@
 <file path=word/numbering.xml><?xml version="1.0" encoding="utf-8"?>
 <w:numbering xmlns:wpc="http://schemas.microsoft.com/office/word/2010/wordprocessingCanvas" xmlns:cx="http://schemas.microsoft.com/office/drawing/2014/chartex" xmlns:cx1="http://schemas.microsoft.com/office/drawing/2015/9/8/chartex" xmlns:cx2="http://schemas.microsoft.com/office/drawing/2015/10/21/chartex" xmlns:cx3="http://schemas.microsoft.com/office/drawing/2016/5/9/chartex" xmlns:cx4="http://schemas.microsoft.com/office/drawing/2016/5/10/chartex" xmlns:cx5="http://schemas.microsoft.com/office/drawing/2016/5/11/chartex" xmlns:cx6="http://schemas.microsoft.com/office/drawing/2016/5/12/chartex" xmlns:cx7="http://schemas.microsoft.com/office/drawing/2016/5/13/chartex" xmlns:cx8="http://schemas.microsoft.com/office/drawing/2016/5/14/chartex" xmlns:mc="http://schemas.openxmlformats.org/markup-compatibility/2006" xmlns:aink="http://schemas.microsoft.com/office/drawing/2016/ink" xmlns:am3d="http://schemas.microsoft.com/office/drawing/2017/model3d" xmlns:o="urn:schemas-microsoft-com:office:office" xmlns:r="http://schemas.openxmlformats.org/officeDocument/2006/relationships" xmlns:m="http://schemas.openxmlformats.org/officeDocument/2006/math" xmlns:v="urn:schemas-microsoft-com:vml" xmlns:wp14="http://schemas.microsoft.com/office/word/2010/wordprocessingDrawing" xmlns:wp="http://schemas.openxmlformats.org/drawingml/2006/wordprocessingDrawing" xmlns:w10="urn:schemas-microsoft-com:office:word" xmlns:w="http://schemas.openxmlformats.org/wordprocessingml/2006/main" xmlns:w14="http://schemas.microsoft.com/office/word/2010/wordml" xmlns:w15="http://schemas.microsoft.com/office/word/2012/wordml" xmlns:w16cid="http://schemas.microsoft.com/office/word/2016/wordml/cid" xmlns:w16se="http://schemas.microsoft.com/office/word/2015/wordml/symex" xmlns:wpg="http://schemas.microsoft.com/office/word/2010/wordprocessingGroup" xmlns:wpi="http://schemas.microsoft.com/office/word/2010/wordprocessingInk" xmlns:wne="http://schemas.microsoft.com/office/word/2006/wordml" xmlns:wps="http://schemas.microsoft.com/office/word/2010/wordprocessingShape" mc:Ignorable="w14 w15 w16se w16cid wp14">
   <w:abstractNum w:abstractNumId="0" w15:restartNumberingAfterBreak="0">
+    <w:nsid w:val="09564EE1"/>
+    <w:multiLevelType w:val="hybridMultilevel"/>
+    <w:tmpl w:val="A1AE199C"/>
+    <w:lvl w:ilvl="0" w:tplc="BA66596A">
+      <w:start w:val="1"/>
+      <w:numFmt w:val="decimal"/>
+      <w:lvlText w:val="%1."/>
+      <w:lvlJc w:val="left"/>
+      <w:pPr>
+        <w:ind w:left="360" w:hanging="360"/>
+      </w:pPr>
+      <w:rPr>
+        <w:rFonts w:hint="default"/>
+      </w:rPr>
+    </w:lvl>
+    <w:lvl w:ilvl="1" w:tplc="04090019" w:tentative="1">
+      <w:start w:val="1"/>
+      <w:numFmt w:val="lowerLetter"/>
+      <w:lvlText w:val="%2)"/>
+      <w:lvlJc w:val="left"/>
+      <w:pPr>
+        <w:ind w:left="840" w:hanging="420"/>
+      </w:pPr>
+    </w:lvl>
+    <w:lvl w:ilvl="2" w:tplc="0409001B" w:tentative="1">
+      <w:start w:val="1"/>
+      <w:numFmt w:val="lowerRoman"/>
+      <w:lvlText w:val="%3."/>
+      <w:lvlJc w:val="right"/>
+      <w:pPr>
+        <w:ind w:left="1260" w:hanging="420"/>
+      </w:pPr>
+    </w:lvl>
+    <w:lvl w:ilvl="3" w:tplc="0409000F" w:tentative="1">
+      <w:start w:val="1"/>
+      <w:numFmt w:val="decimal"/>
+      <w:lvlText w:val="%4."/>
+      <w:lvlJc w:val="left"/>
+      <w:pPr>
+        <w:ind w:left="1680" w:hanging="420"/>
+      </w:pPr>
+    </w:lvl>
+    <w:lvl w:ilvl="4" w:tplc="04090019" w:tentative="1">
+      <w:start w:val="1"/>
+      <w:numFmt w:val="lowerLetter"/>
+      <w:lvlText w:val="%5)"/>
+      <w:lvlJc w:val="left"/>
+      <w:pPr>
+        <w:ind w:left="2100" w:hanging="420"/>
+      </w:pPr>
+    </w:lvl>
+    <w:lvl w:ilvl="5" w:tplc="0409001B" w:tentative="1">
+      <w:start w:val="1"/>
+      <w:numFmt w:val="lowerRoman"/>
+      <w:lvlText w:val="%6."/>
+      <w:lvlJc w:val="right"/>
+      <w:pPr>
+        <w:ind w:left="2520" w:hanging="420"/>
+      </w:pPr>
+    </w:lvl>
+    <w:lvl w:ilvl="6" w:tplc="0409000F" w:tentative="1">
+      <w:start w:val="1"/>
+      <w:numFmt w:val="decimal"/>
+      <w:lvlText w:val="%7."/>
+      <w:lvlJc w:val="left"/>
+      <w:pPr>
+        <w:ind w:left="2940" w:hanging="420"/>
+      </w:pPr>
+    </w:lvl>
+    <w:lvl w:ilvl="7" w:tplc="04090019" w:tentative="1">
+      <w:start w:val="1"/>
+      <w:numFmt w:val="lowerLetter"/>
+      <w:lvlText w:val="%8)"/>
+      <w:lvlJc w:val="left"/>
+      <w:pPr>
+        <w:ind w:left="3360" w:hanging="420"/>
+      </w:pPr>
+    </w:lvl>
+    <w:lvl w:ilvl="8" w:tplc="0409001B" w:tentative="1">
+      <w:start w:val="1"/>
+      <w:numFmt w:val="lowerRoman"/>
+      <w:lvlText w:val="%9."/>
+      <w:lvlJc w:val="right"/>
+      <w:pPr>
+        <w:ind w:left="3780" w:hanging="420"/>
+      </w:pPr>
+    </w:lvl>
+  </w:abstractNum>
+  <w:abstractNum w:abstractNumId="1" w15:restartNumberingAfterBreak="0">
     <w:nsid w:val="0A5C2005"/>
     <w:multiLevelType w:val="hybridMultilevel"/>
     <w:tmpl w:val="91EA45A0"/>
@@ -5072,7 +5752,7 @@
       </w:pPr>
     </w:lvl>
   </w:abstractNum>
-  <w:abstractNum w:abstractNumId="1" w15:restartNumberingAfterBreak="0">
+  <w:abstractNum w:abstractNumId="2" w15:restartNumberingAfterBreak="0">
     <w:nsid w:val="13346976"/>
     <w:multiLevelType w:val="hybridMultilevel"/>
     <w:tmpl w:val="4BE029E2"/>
@@ -5161,7 +5841,7 @@
       </w:pPr>
     </w:lvl>
   </w:abstractNum>
-  <w:abstractNum w:abstractNumId="2" w15:restartNumberingAfterBreak="0">
+  <w:abstractNum w:abstractNumId="3" w15:restartNumberingAfterBreak="0">
     <w:nsid w:val="1F815782"/>
     <w:multiLevelType w:val="hybridMultilevel"/>
     <w:tmpl w:val="A2C0291A"/>
@@ -5250,7 +5930,7 @@
       </w:pPr>
     </w:lvl>
   </w:abstractNum>
-  <w:abstractNum w:abstractNumId="3" w15:restartNumberingAfterBreak="0">
+  <w:abstractNum w:abstractNumId="4" w15:restartNumberingAfterBreak="0">
     <w:nsid w:val="28B30569"/>
     <w:multiLevelType w:val="hybridMultilevel"/>
     <w:tmpl w:val="AD922D70"/>
@@ -5339,7 +6019,7 @@
       </w:pPr>
     </w:lvl>
   </w:abstractNum>
-  <w:abstractNum w:abstractNumId="4" w15:restartNumberingAfterBreak="0">
+  <w:abstractNum w:abstractNumId="5" w15:restartNumberingAfterBreak="0">
     <w:nsid w:val="2A1642BC"/>
     <w:multiLevelType w:val="hybridMultilevel"/>
     <w:tmpl w:val="C27236CC"/>
@@ -5428,7 +6108,96 @@
       </w:pPr>
     </w:lvl>
   </w:abstractNum>
-  <w:abstractNum w:abstractNumId="5" w15:restartNumberingAfterBreak="0">
+  <w:abstractNum w:abstractNumId="6" w15:restartNumberingAfterBreak="0">
+    <w:nsid w:val="35BE060C"/>
+    <w:multiLevelType w:val="hybridMultilevel"/>
+    <w:tmpl w:val="31E21B70"/>
+    <w:lvl w:ilvl="0" w:tplc="F96E91FE">
+      <w:start w:val="1"/>
+      <w:numFmt w:val="decimal"/>
+      <w:lvlText w:val="%1."/>
+      <w:lvlJc w:val="left"/>
+      <w:pPr>
+        <w:ind w:left="360" w:hanging="360"/>
+      </w:pPr>
+      <w:rPr>
+        <w:rFonts w:hint="default"/>
+      </w:rPr>
+    </w:lvl>
+    <w:lvl w:ilvl="1" w:tplc="04090019" w:tentative="1">
+      <w:start w:val="1"/>
+      <w:numFmt w:val="lowerLetter"/>
+      <w:lvlText w:val="%2)"/>
+      <w:lvlJc w:val="left"/>
+      <w:pPr>
+        <w:ind w:left="840" w:hanging="420"/>
+      </w:pPr>
+    </w:lvl>
+    <w:lvl w:ilvl="2" w:tplc="0409001B" w:tentative="1">
+      <w:start w:val="1"/>
+      <w:numFmt w:val="lowerRoman"/>
+      <w:lvlText w:val="%3."/>
+      <w:lvlJc w:val="right"/>
+      <w:pPr>
+        <w:ind w:left="1260" w:hanging="420"/>
+      </w:pPr>
+    </w:lvl>
+    <w:lvl w:ilvl="3" w:tplc="0409000F" w:tentative="1">
+      <w:start w:val="1"/>
+      <w:numFmt w:val="decimal"/>
+      <w:lvlText w:val="%4."/>
+      <w:lvlJc w:val="left"/>
+      <w:pPr>
+        <w:ind w:left="1680" w:hanging="420"/>
+      </w:pPr>
+    </w:lvl>
+    <w:lvl w:ilvl="4" w:tplc="04090019" w:tentative="1">
+      <w:start w:val="1"/>
+      <w:numFmt w:val="lowerLetter"/>
+      <w:lvlText w:val="%5)"/>
+      <w:lvlJc w:val="left"/>
+      <w:pPr>
+        <w:ind w:left="2100" w:hanging="420"/>
+      </w:pPr>
+    </w:lvl>
+    <w:lvl w:ilvl="5" w:tplc="0409001B" w:tentative="1">
+      <w:start w:val="1"/>
+      <w:numFmt w:val="lowerRoman"/>
+      <w:lvlText w:val="%6."/>
+      <w:lvlJc w:val="right"/>
+      <w:pPr>
+        <w:ind w:left="2520" w:hanging="420"/>
+      </w:pPr>
+    </w:lvl>
+    <w:lvl w:ilvl="6" w:tplc="0409000F" w:tentative="1">
+      <w:start w:val="1"/>
+      <w:numFmt w:val="decimal"/>
+      <w:lvlText w:val="%7."/>
+      <w:lvlJc w:val="left"/>
+      <w:pPr>
+        <w:ind w:left="2940" w:hanging="420"/>
+      </w:pPr>
+    </w:lvl>
+    <w:lvl w:ilvl="7" w:tplc="04090019" w:tentative="1">
+      <w:start w:val="1"/>
+      <w:numFmt w:val="lowerLetter"/>
+      <w:lvlText w:val="%8)"/>
+      <w:lvlJc w:val="left"/>
+      <w:pPr>
+        <w:ind w:left="3360" w:hanging="420"/>
+      </w:pPr>
+    </w:lvl>
+    <w:lvl w:ilvl="8" w:tplc="0409001B" w:tentative="1">
+      <w:start w:val="1"/>
+      <w:numFmt w:val="lowerRoman"/>
+      <w:lvlText w:val="%9."/>
+      <w:lvlJc w:val="right"/>
+      <w:pPr>
+        <w:ind w:left="3780" w:hanging="420"/>
+      </w:pPr>
+    </w:lvl>
+  </w:abstractNum>
+  <w:abstractNum w:abstractNumId="7" w15:restartNumberingAfterBreak="0">
     <w:nsid w:val="47E60A1C"/>
     <w:multiLevelType w:val="hybridMultilevel"/>
     <w:tmpl w:val="118ED47E"/>
@@ -5517,7 +6286,7 @@
       </w:pPr>
     </w:lvl>
   </w:abstractNum>
-  <w:abstractNum w:abstractNumId="6" w15:restartNumberingAfterBreak="0">
+  <w:abstractNum w:abstractNumId="8" w15:restartNumberingAfterBreak="0">
     <w:nsid w:val="4FC03389"/>
     <w:multiLevelType w:val="hybridMultilevel"/>
     <w:tmpl w:val="3982872E"/>
@@ -5606,7 +6375,96 @@
       </w:pPr>
     </w:lvl>
   </w:abstractNum>
-  <w:abstractNum w:abstractNumId="7" w15:restartNumberingAfterBreak="0">
+  <w:abstractNum w:abstractNumId="9" w15:restartNumberingAfterBreak="0">
+    <w:nsid w:val="5EC15821"/>
+    <w:multiLevelType w:val="hybridMultilevel"/>
+    <w:tmpl w:val="C9869A56"/>
+    <w:lvl w:ilvl="0" w:tplc="30EC58BE">
+      <w:start w:val="1"/>
+      <w:numFmt w:val="decimal"/>
+      <w:lvlText w:val="%1."/>
+      <w:lvlJc w:val="left"/>
+      <w:pPr>
+        <w:ind w:left="360" w:hanging="360"/>
+      </w:pPr>
+      <w:rPr>
+        <w:rFonts w:hint="default"/>
+      </w:rPr>
+    </w:lvl>
+    <w:lvl w:ilvl="1" w:tplc="04090019" w:tentative="1">
+      <w:start w:val="1"/>
+      <w:numFmt w:val="lowerLetter"/>
+      <w:lvlText w:val="%2)"/>
+      <w:lvlJc w:val="left"/>
+      <w:pPr>
+        <w:ind w:left="840" w:hanging="420"/>
+      </w:pPr>
+    </w:lvl>
+    <w:lvl w:ilvl="2" w:tplc="0409001B" w:tentative="1">
+      <w:start w:val="1"/>
+      <w:numFmt w:val="lowerRoman"/>
+      <w:lvlText w:val="%3."/>
+      <w:lvlJc w:val="right"/>
+      <w:pPr>
+        <w:ind w:left="1260" w:hanging="420"/>
+      </w:pPr>
+    </w:lvl>
+    <w:lvl w:ilvl="3" w:tplc="0409000F" w:tentative="1">
+      <w:start w:val="1"/>
+      <w:numFmt w:val="decimal"/>
+      <w:lvlText w:val="%4."/>
+      <w:lvlJc w:val="left"/>
+      <w:pPr>
+        <w:ind w:left="1680" w:hanging="420"/>
+      </w:pPr>
+    </w:lvl>
+    <w:lvl w:ilvl="4" w:tplc="04090019" w:tentative="1">
+      <w:start w:val="1"/>
+      <w:numFmt w:val="lowerLetter"/>
+      <w:lvlText w:val="%5)"/>
+      <w:lvlJc w:val="left"/>
+      <w:pPr>
+        <w:ind w:left="2100" w:hanging="420"/>
+      </w:pPr>
+    </w:lvl>
+    <w:lvl w:ilvl="5" w:tplc="0409001B" w:tentative="1">
+      <w:start w:val="1"/>
+      <w:numFmt w:val="lowerRoman"/>
+      <w:lvlText w:val="%6."/>
+      <w:lvlJc w:val="right"/>
+      <w:pPr>
+        <w:ind w:left="2520" w:hanging="420"/>
+      </w:pPr>
+    </w:lvl>
+    <w:lvl w:ilvl="6" w:tplc="0409000F" w:tentative="1">
+      <w:start w:val="1"/>
+      <w:numFmt w:val="decimal"/>
+      <w:lvlText w:val="%7."/>
+      <w:lvlJc w:val="left"/>
+      <w:pPr>
+        <w:ind w:left="2940" w:hanging="420"/>
+      </w:pPr>
+    </w:lvl>
+    <w:lvl w:ilvl="7" w:tplc="04090019" w:tentative="1">
+      <w:start w:val="1"/>
+      <w:numFmt w:val="lowerLetter"/>
+      <w:lvlText w:val="%8)"/>
+      <w:lvlJc w:val="left"/>
+      <w:pPr>
+        <w:ind w:left="3360" w:hanging="420"/>
+      </w:pPr>
+    </w:lvl>
+    <w:lvl w:ilvl="8" w:tplc="0409001B" w:tentative="1">
+      <w:start w:val="1"/>
+      <w:numFmt w:val="lowerRoman"/>
+      <w:lvlText w:val="%9."/>
+      <w:lvlJc w:val="right"/>
+      <w:pPr>
+        <w:ind w:left="3780" w:hanging="420"/>
+      </w:pPr>
+    </w:lvl>
+  </w:abstractNum>
+  <w:abstractNum w:abstractNumId="10" w15:restartNumberingAfterBreak="0">
     <w:nsid w:val="67353073"/>
     <w:multiLevelType w:val="hybridMultilevel"/>
     <w:tmpl w:val="473E8EDC"/>
@@ -5695,7 +6553,7 @@
       </w:pPr>
     </w:lvl>
   </w:abstractNum>
-  <w:abstractNum w:abstractNumId="8" w15:restartNumberingAfterBreak="0">
+  <w:abstractNum w:abstractNumId="11" w15:restartNumberingAfterBreak="0">
     <w:nsid w:val="6CEF6E58"/>
     <w:multiLevelType w:val="hybridMultilevel"/>
     <w:tmpl w:val="5888F538"/>
@@ -5784,7 +6642,7 @@
       </w:pPr>
     </w:lvl>
   </w:abstractNum>
-  <w:abstractNum w:abstractNumId="9" w15:restartNumberingAfterBreak="0">
+  <w:abstractNum w:abstractNumId="12" w15:restartNumberingAfterBreak="0">
     <w:nsid w:val="78DC62EE"/>
     <w:multiLevelType w:val="hybridMultilevel"/>
     <w:tmpl w:val="3356EC2A"/>
@@ -5897,35 +6755,136 @@
       </w:rPr>
     </w:lvl>
   </w:abstractNum>
+  <w:abstractNum w:abstractNumId="13" w15:restartNumberingAfterBreak="0">
+    <w:nsid w:val="7ABC4D90"/>
+    <w:multiLevelType w:val="hybridMultilevel"/>
+    <w:tmpl w:val="D8BA053C"/>
+    <w:lvl w:ilvl="0" w:tplc="97843AE6">
+      <w:start w:val="1"/>
+      <w:numFmt w:val="decimal"/>
+      <w:lvlText w:val="%1."/>
+      <w:lvlJc w:val="left"/>
+      <w:pPr>
+        <w:ind w:left="360" w:hanging="360"/>
+      </w:pPr>
+      <w:rPr>
+        <w:rFonts w:hint="default"/>
+      </w:rPr>
+    </w:lvl>
+    <w:lvl w:ilvl="1" w:tplc="04090019" w:tentative="1">
+      <w:start w:val="1"/>
+      <w:numFmt w:val="lowerLetter"/>
+      <w:lvlText w:val="%2)"/>
+      <w:lvlJc w:val="left"/>
+      <w:pPr>
+        <w:ind w:left="840" w:hanging="420"/>
+      </w:pPr>
+    </w:lvl>
+    <w:lvl w:ilvl="2" w:tplc="0409001B" w:tentative="1">
+      <w:start w:val="1"/>
+      <w:numFmt w:val="lowerRoman"/>
+      <w:lvlText w:val="%3."/>
+      <w:lvlJc w:val="right"/>
+      <w:pPr>
+        <w:ind w:left="1260" w:hanging="420"/>
+      </w:pPr>
+    </w:lvl>
+    <w:lvl w:ilvl="3" w:tplc="0409000F" w:tentative="1">
+      <w:start w:val="1"/>
+      <w:numFmt w:val="decimal"/>
+      <w:lvlText w:val="%4."/>
+      <w:lvlJc w:val="left"/>
+      <w:pPr>
+        <w:ind w:left="1680" w:hanging="420"/>
+      </w:pPr>
+    </w:lvl>
+    <w:lvl w:ilvl="4" w:tplc="04090019" w:tentative="1">
+      <w:start w:val="1"/>
+      <w:numFmt w:val="lowerLetter"/>
+      <w:lvlText w:val="%5)"/>
+      <w:lvlJc w:val="left"/>
+      <w:pPr>
+        <w:ind w:left="2100" w:hanging="420"/>
+      </w:pPr>
+    </w:lvl>
+    <w:lvl w:ilvl="5" w:tplc="0409001B" w:tentative="1">
+      <w:start w:val="1"/>
+      <w:numFmt w:val="lowerRoman"/>
+      <w:lvlText w:val="%6."/>
+      <w:lvlJc w:val="right"/>
+      <w:pPr>
+        <w:ind w:left="2520" w:hanging="420"/>
+      </w:pPr>
+    </w:lvl>
+    <w:lvl w:ilvl="6" w:tplc="0409000F" w:tentative="1">
+      <w:start w:val="1"/>
+      <w:numFmt w:val="decimal"/>
+      <w:lvlText w:val="%7."/>
+      <w:lvlJc w:val="left"/>
+      <w:pPr>
+        <w:ind w:left="2940" w:hanging="420"/>
+      </w:pPr>
+    </w:lvl>
+    <w:lvl w:ilvl="7" w:tplc="04090019" w:tentative="1">
+      <w:start w:val="1"/>
+      <w:numFmt w:val="lowerLetter"/>
+      <w:lvlText w:val="%8)"/>
+      <w:lvlJc w:val="left"/>
+      <w:pPr>
+        <w:ind w:left="3360" w:hanging="420"/>
+      </w:pPr>
+    </w:lvl>
+    <w:lvl w:ilvl="8" w:tplc="0409001B" w:tentative="1">
+      <w:start w:val="1"/>
+      <w:numFmt w:val="lowerRoman"/>
+      <w:lvlText w:val="%9."/>
+      <w:lvlJc w:val="right"/>
+      <w:pPr>
+        <w:ind w:left="3780" w:hanging="420"/>
+      </w:pPr>
+    </w:lvl>
+  </w:abstractNum>
   <w:num w:numId="1">
-    <w:abstractNumId w:val="0"/>
+    <w:abstractNumId w:val="1"/>
   </w:num>
   <w:num w:numId="2">
+    <w:abstractNumId w:val="10"/>
+  </w:num>
+  <w:num w:numId="3">
+    <w:abstractNumId w:val="8"/>
+  </w:num>
+  <w:num w:numId="4">
+    <w:abstractNumId w:val="3"/>
+  </w:num>
+  <w:num w:numId="5">
+    <w:abstractNumId w:val="11"/>
+  </w:num>
+  <w:num w:numId="6">
+    <w:abstractNumId w:val="12"/>
+  </w:num>
+  <w:num w:numId="7">
+    <w:abstractNumId w:val="4"/>
+  </w:num>
+  <w:num w:numId="8">
     <w:abstractNumId w:val="7"/>
   </w:num>
-  <w:num w:numId="3">
+  <w:num w:numId="9">
+    <w:abstractNumId w:val="5"/>
+  </w:num>
+  <w:num w:numId="10">
+    <w:abstractNumId w:val="2"/>
+  </w:num>
+  <w:num w:numId="11">
+    <w:abstractNumId w:val="9"/>
+  </w:num>
+  <w:num w:numId="12">
     <w:abstractNumId w:val="6"/>
   </w:num>
-  <w:num w:numId="4">
-    <w:abstractNumId w:val="2"/>
+  <w:num w:numId="13">
+    <w:abstractNumId w:val="13"/>
   </w:num>
-  <w:num w:numId="5">
-    <w:abstractNumId w:val="8"/>
-  </w:num>
-  <w:num w:numId="6">
-    <w:abstractNumId w:val="9"/>
-  </w:num>
-  <w:num w:numId="7">
-    <w:abstractNumId w:val="3"/>
-  </w:num>
-  <w:num w:numId="8">
-    <w:abstractNumId w:val="5"/>
-  </w:num>
-  <w:num w:numId="9">
-    <w:abstractNumId w:val="4"/>
-  </w:num>
-  <w:num w:numId="10">
-    <w:abstractNumId w:val="1"/>
+  <w:num w:numId="14">
+    <w:abstractNumId w:val="0"/>
   </w:num>
 </w:numbering>
 </file>
@@ -6964,6 +7923,29 @@
       <w:szCs w:val="32"/>
     </w:rPr>
   </w:style>
+  <w:style w:type="character" w:styleId="ae">
+    <w:name w:val="Hyperlink"/>
+    <w:basedOn w:val="a0"/>
+    <w:uiPriority w:val="99"/>
+    <w:unhideWhenUsed/>
+    <w:rsid w:val="00737D07"/>
+    <w:rPr>
+      <w:color w:val="0563C1" w:themeColor="hyperlink"/>
+      <w:u w:val="single"/>
+    </w:rPr>
+  </w:style>
+  <w:style w:type="character" w:styleId="af">
+    <w:name w:val="Unresolved Mention"/>
+    <w:basedOn w:val="a0"/>
+    <w:uiPriority w:val="99"/>
+    <w:semiHidden/>
+    <w:unhideWhenUsed/>
+    <w:rsid w:val="00737D07"/>
+    <w:rPr>
+      <w:color w:val="605E5C"/>
+      <w:shd w:val="clear" w:color="auto" w:fill="E1DFDD"/>
+    </w:rPr>
+  </w:style>
 </w:styles>
 </file>
 
@@ -7233,7 +8215,7 @@
 </file>
 
 <file path=customXml/itemProps1.xml><?xml version="1.0" encoding="utf-8"?>
-<ds:datastoreItem xmlns:ds="http://schemas.openxmlformats.org/officeDocument/2006/customXml" ds:itemID="{3CB6AEB9-6EE2-48C6-BAE0-71DD9B9B1A8B}">
+<ds:datastoreItem xmlns:ds="http://schemas.openxmlformats.org/officeDocument/2006/customXml" ds:itemID="{DE348C5F-DA9F-415B-9161-40889B631113}">
   <ds:schemaRefs>
     <ds:schemaRef ds:uri="http://schemas.openxmlformats.org/officeDocument/2006/bibliography"/>
   </ds:schemaRefs>

</xml_diff>

<commit_message>
finish the resnet20v2 on keras
</commit_message>
<xml_diff>
--- a/homework/cnn_cifar/基于CNN神经网络的分类务.docx
+++ b/homework/cnn_cifar/基于CNN神经网络的分类务.docx
@@ -892,6 +892,10 @@
             <w:tcW w:w="2845" w:type="dxa"/>
           </w:tcPr>
           <w:p>
+            <w:bookmarkStart w:id="0" w:name="OLE_LINK3"/>
+            <w:bookmarkStart w:id="1" w:name="OLE_LINK4"/>
+            <w:bookmarkStart w:id="2" w:name="OLE_LINK5"/>
+            <w:bookmarkStart w:id="3" w:name="OLE_LINK6"/>
             <w:r>
               <w:rPr>
                 <w:rFonts w:hint="eastAsia"/>
@@ -1419,6 +1423,10 @@
           </w:p>
         </w:tc>
       </w:tr>
+      <w:bookmarkEnd w:id="0"/>
+      <w:bookmarkEnd w:id="1"/>
+      <w:bookmarkEnd w:id="2"/>
+      <w:bookmarkEnd w:id="3"/>
     </w:tbl>
     <w:p/>
     <w:p>
@@ -3921,11 +3929,6 @@
       </w:r>
     </w:p>
     <w:p>
-      <w:pPr>
-        <w:rPr>
-          <w:rFonts w:hint="eastAsia"/>
-        </w:rPr>
-      </w:pPr>
       <w:r>
         <w:tab/>
       </w:r>
@@ -3944,8 +3947,6 @@
         </w:rPr>
         <w:t>就将当前的网络参数保存在外部设备。</w:t>
       </w:r>
-      <w:bookmarkStart w:id="0" w:name="_GoBack"/>
-      <w:bookmarkEnd w:id="0"/>
     </w:p>
     <w:p>
       <w:r>
@@ -5087,6 +5088,7 @@
       <w:pPr>
         <w:pStyle w:val="a3"/>
       </w:pPr>
+      <w:bookmarkStart w:id="4" w:name="OLE_LINK1"/>
       <w:r>
         <w:rPr>
           <w:rFonts w:hint="eastAsia"/>
@@ -5284,6 +5286,7 @@
         </w:drawing>
       </w:r>
     </w:p>
+    <w:bookmarkEnd w:id="4"/>
     <w:p>
       <w:pPr>
         <w:pStyle w:val="a3"/>
@@ -5473,6 +5476,508 @@
         <w:rPr>
           <w:rFonts w:hint="eastAsia"/>
         </w:rPr>
+        <w:t>R</w:t>
+      </w:r>
+      <w:r>
+        <w:t xml:space="preserve">esnet20v2 </w:t>
+      </w:r>
+      <w:r>
+        <w:rPr>
+          <w:rFonts w:hint="eastAsia"/>
+        </w:rPr>
+        <w:t>网络</w:t>
+      </w:r>
+    </w:p>
+    <w:p>
+      <w:r>
+        <w:rPr>
+          <w:rFonts w:hint="eastAsia"/>
+        </w:rPr>
+        <w:t>使用残差网络可以避免因为</w:t>
+      </w:r>
+      <w:r>
+        <w:t>CNN</w:t>
+      </w:r>
+      <w:r>
+        <w:rPr>
+          <w:rFonts w:hint="eastAsia"/>
+        </w:rPr>
+        <w:t>卷积层过多而导致的函数值上升的问题。</w:t>
+      </w:r>
+    </w:p>
+    <w:p>
+      <w:pPr>
+        <w:pStyle w:val="a3"/>
+      </w:pPr>
+      <w:r>
+        <w:rPr>
+          <w:rFonts w:hint="eastAsia"/>
+        </w:rPr>
+        <w:t>结构（局部）</w:t>
+      </w:r>
+    </w:p>
+    <w:p>
+      <w:r>
+        <w:rPr>
+          <w:rFonts w:hint="eastAsia"/>
+          <w:noProof/>
+        </w:rPr>
+        <w:lastRenderedPageBreak/>
+        <w:drawing>
+          <wp:inline distT="0" distB="0" distL="0" distR="0">
+            <wp:extent cx="5274310" cy="4864100"/>
+            <wp:effectExtent l="0" t="0" r="2540" b="0"/>
+            <wp:docPr id="3" name="图片 3"/>
+            <wp:cNvGraphicFramePr>
+              <a:graphicFrameLocks xmlns:a="http://schemas.openxmlformats.org/drawingml/2006/main" noChangeAspect="1"/>
+            </wp:cNvGraphicFramePr>
+            <a:graphic xmlns:a="http://schemas.openxmlformats.org/drawingml/2006/main">
+              <a:graphicData uri="http://schemas.openxmlformats.org/drawingml/2006/picture">
+                <pic:pic xmlns:pic="http://schemas.openxmlformats.org/drawingml/2006/picture">
+                  <pic:nvPicPr>
+                    <pic:cNvPr id="3" name="20181129230239.png"/>
+                    <pic:cNvPicPr/>
+                  </pic:nvPicPr>
+                  <pic:blipFill>
+                    <a:blip r:embed="rId28">
+                      <a:extLst>
+                        <a:ext uri="{28A0092B-C50C-407E-A947-70E740481C1C}">
+                          <a14:useLocalDpi xmlns:a14="http://schemas.microsoft.com/office/drawing/2010/main" val="0"/>
+                        </a:ext>
+                      </a:extLst>
+                    </a:blip>
+                    <a:stretch>
+                      <a:fillRect/>
+                    </a:stretch>
+                  </pic:blipFill>
+                  <pic:spPr>
+                    <a:xfrm>
+                      <a:off x="0" y="0"/>
+                      <a:ext cx="5274310" cy="4864100"/>
+                    </a:xfrm>
+                    <a:prstGeom prst="rect">
+                      <a:avLst/>
+                    </a:prstGeom>
+                  </pic:spPr>
+                </pic:pic>
+              </a:graphicData>
+            </a:graphic>
+          </wp:inline>
+        </w:drawing>
+      </w:r>
+    </w:p>
+    <w:p>
+      <w:pPr>
+        <w:pStyle w:val="a3"/>
+      </w:pPr>
+      <w:r>
+        <w:rPr>
+          <w:rFonts w:hint="eastAsia"/>
+        </w:rPr>
+        <w:t>参数输出</w:t>
+      </w:r>
+    </w:p>
+    <w:p>
+      <w:pPr>
+        <w:pStyle w:val="a5"/>
+        <w:numPr>
+          <w:ilvl w:val="0"/>
+          <w:numId w:val="9"/>
+        </w:numPr>
+        <w:ind w:firstLineChars="0"/>
+      </w:pPr>
+      <w:r>
+        <w:rPr>
+          <w:rFonts w:hint="eastAsia"/>
+        </w:rPr>
+        <w:t>学习率变化</w:t>
+      </w:r>
+    </w:p>
+    <w:p>
+      <w:pPr>
+        <w:jc w:val="center"/>
+      </w:pPr>
+      <w:r>
+        <w:rPr>
+          <w:noProof/>
+        </w:rPr>
+        <w:drawing>
+          <wp:inline distT="0" distB="0" distL="0" distR="0">
+            <wp:extent cx="2748395" cy="1811442"/>
+            <wp:effectExtent l="0" t="0" r="0" b="0"/>
+            <wp:docPr id="25" name="图片 25"/>
+            <wp:cNvGraphicFramePr>
+              <a:graphicFrameLocks xmlns:a="http://schemas.openxmlformats.org/drawingml/2006/main" noChangeAspect="1"/>
+            </wp:cNvGraphicFramePr>
+            <a:graphic xmlns:a="http://schemas.openxmlformats.org/drawingml/2006/main">
+              <a:graphicData uri="http://schemas.openxmlformats.org/drawingml/2006/picture">
+                <pic:pic xmlns:pic="http://schemas.openxmlformats.org/drawingml/2006/picture">
+                  <pic:nvPicPr>
+                    <pic:cNvPr id="25" name="lr.png"/>
+                    <pic:cNvPicPr/>
+                  </pic:nvPicPr>
+                  <pic:blipFill>
+                    <a:blip r:embed="rId29">
+                      <a:extLst>
+                        <a:ext uri="{28A0092B-C50C-407E-A947-70E740481C1C}">
+                          <a14:useLocalDpi xmlns:a14="http://schemas.microsoft.com/office/drawing/2010/main" val="0"/>
+                        </a:ext>
+                      </a:extLst>
+                    </a:blip>
+                    <a:stretch>
+                      <a:fillRect/>
+                    </a:stretch>
+                  </pic:blipFill>
+                  <pic:spPr>
+                    <a:xfrm>
+                      <a:off x="0" y="0"/>
+                      <a:ext cx="2758517" cy="1818114"/>
+                    </a:xfrm>
+                    <a:prstGeom prst="rect">
+                      <a:avLst/>
+                    </a:prstGeom>
+                  </pic:spPr>
+                </pic:pic>
+              </a:graphicData>
+            </a:graphic>
+          </wp:inline>
+        </w:drawing>
+      </w:r>
+    </w:p>
+    <w:p>
+      <w:pPr>
+        <w:pStyle w:val="a5"/>
+        <w:numPr>
+          <w:ilvl w:val="0"/>
+          <w:numId w:val="9"/>
+        </w:numPr>
+        <w:ind w:firstLineChars="0"/>
+      </w:pPr>
+      <w:r>
+        <w:rPr>
+          <w:rFonts w:hint="eastAsia"/>
+        </w:rPr>
+        <w:t>模型在训练集的准确率</w:t>
+      </w:r>
+    </w:p>
+    <w:p>
+      <w:pPr>
+        <w:jc w:val="center"/>
+      </w:pPr>
+      <w:r>
+        <w:rPr>
+          <w:noProof/>
+        </w:rPr>
+        <w:lastRenderedPageBreak/>
+        <w:drawing>
+          <wp:inline distT="0" distB="0" distL="0" distR="0">
+            <wp:extent cx="2976996" cy="2026891"/>
+            <wp:effectExtent l="0" t="0" r="0" b="0"/>
+            <wp:docPr id="26" name="图片 26"/>
+            <wp:cNvGraphicFramePr>
+              <a:graphicFrameLocks xmlns:a="http://schemas.openxmlformats.org/drawingml/2006/main" noChangeAspect="1"/>
+            </wp:cNvGraphicFramePr>
+            <a:graphic xmlns:a="http://schemas.openxmlformats.org/drawingml/2006/main">
+              <a:graphicData uri="http://schemas.openxmlformats.org/drawingml/2006/picture">
+                <pic:pic xmlns:pic="http://schemas.openxmlformats.org/drawingml/2006/picture">
+                  <pic:nvPicPr>
+                    <pic:cNvPr id="26" name="acc.png"/>
+                    <pic:cNvPicPr/>
+                  </pic:nvPicPr>
+                  <pic:blipFill>
+                    <a:blip r:embed="rId30">
+                      <a:extLst>
+                        <a:ext uri="{28A0092B-C50C-407E-A947-70E740481C1C}">
+                          <a14:useLocalDpi xmlns:a14="http://schemas.microsoft.com/office/drawing/2010/main" val="0"/>
+                        </a:ext>
+                      </a:extLst>
+                    </a:blip>
+                    <a:stretch>
+                      <a:fillRect/>
+                    </a:stretch>
+                  </pic:blipFill>
+                  <pic:spPr>
+                    <a:xfrm>
+                      <a:off x="0" y="0"/>
+                      <a:ext cx="2981133" cy="2029708"/>
+                    </a:xfrm>
+                    <a:prstGeom prst="rect">
+                      <a:avLst/>
+                    </a:prstGeom>
+                  </pic:spPr>
+                </pic:pic>
+              </a:graphicData>
+            </a:graphic>
+          </wp:inline>
+        </w:drawing>
+      </w:r>
+    </w:p>
+    <w:p>
+      <w:pPr>
+        <w:pStyle w:val="a5"/>
+        <w:numPr>
+          <w:ilvl w:val="0"/>
+          <w:numId w:val="9"/>
+        </w:numPr>
+        <w:ind w:firstLineChars="0"/>
+      </w:pPr>
+      <w:bookmarkStart w:id="5" w:name="OLE_LINK2"/>
+      <w:r>
+        <w:rPr>
+          <w:rFonts w:hint="eastAsia"/>
+        </w:rPr>
+        <w:t>验证</w:t>
+      </w:r>
+      <w:r>
+        <w:rPr>
+          <w:rFonts w:hint="eastAsia"/>
+        </w:rPr>
+        <w:t>集</w:t>
+      </w:r>
+      <w:r>
+        <w:rPr>
+          <w:rFonts w:hint="eastAsia"/>
+        </w:rPr>
+        <w:t>（采用测试集）</w:t>
+      </w:r>
+      <w:r>
+        <w:rPr>
+          <w:rFonts w:hint="eastAsia"/>
+        </w:rPr>
+        <w:t>上的损失函数</w:t>
+      </w:r>
+    </w:p>
+    <w:bookmarkEnd w:id="5"/>
+    <w:p>
+      <w:pPr>
+        <w:jc w:val="center"/>
+      </w:pPr>
+      <w:r>
+        <w:rPr>
+          <w:noProof/>
+        </w:rPr>
+        <w:drawing>
+          <wp:inline distT="0" distB="0" distL="0" distR="0">
+            <wp:extent cx="2873086" cy="1992081"/>
+            <wp:effectExtent l="0" t="0" r="3810" b="8255"/>
+            <wp:docPr id="27" name="图片 27"/>
+            <wp:cNvGraphicFramePr>
+              <a:graphicFrameLocks xmlns:a="http://schemas.openxmlformats.org/drawingml/2006/main" noChangeAspect="1"/>
+            </wp:cNvGraphicFramePr>
+            <a:graphic xmlns:a="http://schemas.openxmlformats.org/drawingml/2006/main">
+              <a:graphicData uri="http://schemas.openxmlformats.org/drawingml/2006/picture">
+                <pic:pic xmlns:pic="http://schemas.openxmlformats.org/drawingml/2006/picture">
+                  <pic:nvPicPr>
+                    <pic:cNvPr id="27" name="val_loss.png"/>
+                    <pic:cNvPicPr/>
+                  </pic:nvPicPr>
+                  <pic:blipFill>
+                    <a:blip r:embed="rId31">
+                      <a:extLst>
+                        <a:ext uri="{28A0092B-C50C-407E-A947-70E740481C1C}">
+                          <a14:useLocalDpi xmlns:a14="http://schemas.microsoft.com/office/drawing/2010/main" val="0"/>
+                        </a:ext>
+                      </a:extLst>
+                    </a:blip>
+                    <a:stretch>
+                      <a:fillRect/>
+                    </a:stretch>
+                  </pic:blipFill>
+                  <pic:spPr>
+                    <a:xfrm>
+                      <a:off x="0" y="0"/>
+                      <a:ext cx="2877644" cy="1995241"/>
+                    </a:xfrm>
+                    <a:prstGeom prst="rect">
+                      <a:avLst/>
+                    </a:prstGeom>
+                  </pic:spPr>
+                </pic:pic>
+              </a:graphicData>
+            </a:graphic>
+          </wp:inline>
+        </w:drawing>
+      </w:r>
+    </w:p>
+    <w:p>
+      <w:pPr>
+        <w:pStyle w:val="a5"/>
+        <w:numPr>
+          <w:ilvl w:val="0"/>
+          <w:numId w:val="9"/>
+        </w:numPr>
+        <w:ind w:firstLineChars="0"/>
+      </w:pPr>
+      <w:r>
+        <w:rPr>
+          <w:rFonts w:hint="eastAsia"/>
+        </w:rPr>
+        <w:t>验证集（采用测试集）上的</w:t>
+      </w:r>
+      <w:r>
+        <w:rPr>
+          <w:rFonts w:hint="eastAsia"/>
+        </w:rPr>
+        <w:t>准确率</w:t>
+      </w:r>
+    </w:p>
+    <w:p>
+      <w:pPr>
+        <w:jc w:val="center"/>
+        <w:rPr>
+          <w:rFonts w:hint="eastAsia"/>
+        </w:rPr>
+      </w:pPr>
+      <w:r>
+        <w:rPr>
+          <w:rFonts w:hint="eastAsia"/>
+          <w:noProof/>
+        </w:rPr>
+        <w:drawing>
+          <wp:inline distT="0" distB="0" distL="0" distR="0">
+            <wp:extent cx="2779568" cy="1876479"/>
+            <wp:effectExtent l="0" t="0" r="1905" b="0"/>
+            <wp:docPr id="28" name="图片 28"/>
+            <wp:cNvGraphicFramePr>
+              <a:graphicFrameLocks xmlns:a="http://schemas.openxmlformats.org/drawingml/2006/main" noChangeAspect="1"/>
+            </wp:cNvGraphicFramePr>
+            <a:graphic xmlns:a="http://schemas.openxmlformats.org/drawingml/2006/main">
+              <a:graphicData uri="http://schemas.openxmlformats.org/drawingml/2006/picture">
+                <pic:pic xmlns:pic="http://schemas.openxmlformats.org/drawingml/2006/picture">
+                  <pic:nvPicPr>
+                    <pic:cNvPr id="28" name="val_acc.png"/>
+                    <pic:cNvPicPr/>
+                  </pic:nvPicPr>
+                  <pic:blipFill>
+                    <a:blip r:embed="rId32">
+                      <a:extLst>
+                        <a:ext uri="{28A0092B-C50C-407E-A947-70E740481C1C}">
+                          <a14:useLocalDpi xmlns:a14="http://schemas.microsoft.com/office/drawing/2010/main" val="0"/>
+                        </a:ext>
+                      </a:extLst>
+                    </a:blip>
+                    <a:stretch>
+                      <a:fillRect/>
+                    </a:stretch>
+                  </pic:blipFill>
+                  <pic:spPr>
+                    <a:xfrm>
+                      <a:off x="0" y="0"/>
+                      <a:ext cx="2796423" cy="1887858"/>
+                    </a:xfrm>
+                    <a:prstGeom prst="rect">
+                      <a:avLst/>
+                    </a:prstGeom>
+                  </pic:spPr>
+                </pic:pic>
+              </a:graphicData>
+            </a:graphic>
+          </wp:inline>
+        </w:drawing>
+      </w:r>
+    </w:p>
+    <w:p>
+      <w:pPr>
+        <w:pStyle w:val="2"/>
+      </w:pPr>
+      <w:r>
+        <w:rPr>
+          <w:rFonts w:hint="eastAsia"/>
+        </w:rPr>
+        <w:t>测试集准确率</w:t>
+      </w:r>
+    </w:p>
+    <w:p>
+      <w:pPr>
+        <w:rPr>
+          <w:rFonts w:hint="eastAsia"/>
+        </w:rPr>
+      </w:pPr>
+      <w:r>
+        <w:rPr>
+          <w:rFonts w:hint="eastAsia"/>
+        </w:rPr>
+        <w:t>测试集准确率，在91.7%，</w:t>
+      </w:r>
+      <w:r>
+        <w:rPr>
+          <w:rFonts w:hint="eastAsia"/>
+        </w:rPr>
+        <w:t>输出结果</w:t>
+      </w:r>
+      <w:r>
+        <w:rPr>
+          <w:rFonts w:hint="eastAsia"/>
+        </w:rPr>
+        <w:t>：</w:t>
+      </w:r>
+    </w:p>
+    <w:p>
+      <w:pPr>
+        <w:jc w:val="center"/>
+        <w:rPr>
+          <w:rFonts w:hint="eastAsia"/>
+        </w:rPr>
+      </w:pPr>
+      <w:r>
+        <w:rPr>
+          <w:rFonts w:hint="eastAsia"/>
+          <w:noProof/>
+        </w:rPr>
+        <w:lastRenderedPageBreak/>
+        <w:drawing>
+          <wp:inline distT="0" distB="0" distL="0" distR="0">
+            <wp:extent cx="2337864" cy="3044537"/>
+            <wp:effectExtent l="0" t="0" r="5715" b="3810"/>
+            <wp:docPr id="29" name="图片 29"/>
+            <wp:cNvGraphicFramePr>
+              <a:graphicFrameLocks xmlns:a="http://schemas.openxmlformats.org/drawingml/2006/main" noChangeAspect="1"/>
+            </wp:cNvGraphicFramePr>
+            <a:graphic xmlns:a="http://schemas.openxmlformats.org/drawingml/2006/main">
+              <a:graphicData uri="http://schemas.openxmlformats.org/drawingml/2006/picture">
+                <pic:pic xmlns:pic="http://schemas.openxmlformats.org/drawingml/2006/picture">
+                  <pic:nvPicPr>
+                    <pic:cNvPr id="29" name="test.png"/>
+                    <pic:cNvPicPr/>
+                  </pic:nvPicPr>
+                  <pic:blipFill>
+                    <a:blip r:embed="rId33">
+                      <a:extLst>
+                        <a:ext uri="{28A0092B-C50C-407E-A947-70E740481C1C}">
+                          <a14:useLocalDpi xmlns:a14="http://schemas.microsoft.com/office/drawing/2010/main" val="0"/>
+                        </a:ext>
+                      </a:extLst>
+                    </a:blip>
+                    <a:stretch>
+                      <a:fillRect/>
+                    </a:stretch>
+                  </pic:blipFill>
+                  <pic:spPr>
+                    <a:xfrm>
+                      <a:off x="0" y="0"/>
+                      <a:ext cx="2349639" cy="3059871"/>
+                    </a:xfrm>
+                    <a:prstGeom prst="rect">
+                      <a:avLst/>
+                    </a:prstGeom>
+                  </pic:spPr>
+                </pic:pic>
+              </a:graphicData>
+            </a:graphic>
+          </wp:inline>
+        </w:drawing>
+      </w:r>
+      <w:bookmarkStart w:id="6" w:name="_GoBack"/>
+      <w:bookmarkEnd w:id="6"/>
+    </w:p>
+    <w:p>
+      <w:pPr>
+        <w:pStyle w:val="1"/>
+      </w:pPr>
+      <w:r>
+        <w:rPr>
+          <w:rFonts w:hint="eastAsia"/>
+        </w:rPr>
         <w:t>总结</w:t>
       </w:r>
     </w:p>
@@ -5514,6 +6019,9 @@
           <w:numId w:val="12"/>
         </w:numPr>
         <w:ind w:firstLineChars="0"/>
+        <w:rPr>
+          <w:rFonts w:hint="eastAsia"/>
+        </w:rPr>
       </w:pPr>
       <w:r>
         <w:t>卷积层输出的内容的意义需要</w:t>
@@ -5522,8 +6030,6 @@
         <w:t>仔细的理解。理解卷积核究竟学到了什么。</w:t>
       </w:r>
     </w:p>
-    <w:p/>
-    <w:p/>
     <w:sectPr>
       <w:pgSz w:w="11906" w:h="16838"/>
       <w:pgMar w:top="1440" w:right="1800" w:bottom="1440" w:left="1800" w:header="851" w:footer="992" w:gutter="0"/>
@@ -7283,7 +7789,7 @@
   <w:style w:type="paragraph" w:default="1" w:styleId="a">
     <w:name w:val="Normal"/>
     <w:qFormat/>
-    <w:rsid w:val="00C5562F"/>
+    <w:rsid w:val="00EE530C"/>
     <w:pPr>
       <w:widowControl w:val="0"/>
       <w:jc w:val="both"/>
@@ -8215,7 +8721,7 @@
 </file>
 
 <file path=customXml/itemProps1.xml><?xml version="1.0" encoding="utf-8"?>
-<ds:datastoreItem xmlns:ds="http://schemas.openxmlformats.org/officeDocument/2006/customXml" ds:itemID="{DE348C5F-DA9F-415B-9161-40889B631113}">
+<ds:datastoreItem xmlns:ds="http://schemas.openxmlformats.org/officeDocument/2006/customXml" ds:itemID="{DA152273-4EDB-4963-AC8D-DFA9ABCBE616}">
   <ds:schemaRefs>
     <ds:schemaRef ds:uri="http://schemas.openxmlformats.org/officeDocument/2006/bibliography"/>
   </ds:schemaRefs>

</xml_diff>